<commit_message>
Casos de uso añadidos
</commit_message>
<xml_diff>
--- a/Acme BnB Funcionality.docx
+++ b/Acme BnB Funcionality.docx
@@ -604,6 +604,24 @@
       </w:r>
     </w:p>
     <w:p>
+      <w:pPr>
+        <w:ind w:left="4956"/>
+      </w:pPr>
+      <w:proofErr w:type="spellStart"/>
+      <w:r>
+        <w:t>Display</w:t>
+      </w:r>
+      <w:proofErr w:type="spellEnd"/>
+      <w:r>
+        <w:t xml:space="preserve"> </w:t>
+      </w:r>
+      <w:proofErr w:type="spellStart"/>
+      <w:r>
+        <w:t>Property</w:t>
+      </w:r>
+      <w:proofErr w:type="spellEnd"/>
+    </w:p>
+    <w:p>
       <w:proofErr w:type="spellStart"/>
       <w:r>
         <w:t>List</w:t>
@@ -1368,7 +1386,6 @@
     <w:p/>
     <w:p>
       <w:r>
-        <w:lastRenderedPageBreak/>
         <w:t>ESTRUCTURA DEL SISTEMA</w:t>
       </w:r>
     </w:p>
@@ -1381,9 +1398,9 @@
         </w:rPr>
         <w:drawing>
           <wp:inline distT="0" distB="0" distL="0" distR="0">
-            <wp:extent cx="5394960" cy="5897880"/>
-            <wp:effectExtent l="0" t="0" r="0" b="7620"/>
-            <wp:docPr id="1" name="Imagen 1"/>
+            <wp:extent cx="4290060" cy="4693920"/>
+            <wp:effectExtent l="0" t="0" r="0" b="0"/>
+            <wp:docPr id="6" name="Imagen 6"/>
             <wp:cNvGraphicFramePr>
               <a:graphicFrameLocks xmlns:a="http://schemas.openxmlformats.org/drawingml/2006/main" noChangeAspect="1"/>
             </wp:cNvGraphicFramePr>
@@ -1391,7 +1408,7 @@
               <a:graphicData uri="http://schemas.openxmlformats.org/drawingml/2006/picture">
                 <pic:pic xmlns:pic="http://schemas.openxmlformats.org/drawingml/2006/picture">
                   <pic:nvPicPr>
-                    <pic:cNvPr id="0" name="Picture 1"/>
+                    <pic:cNvPr id="0" name="Picture 5"/>
                     <pic:cNvPicPr>
                       <a:picLocks noChangeAspect="1" noChangeArrowheads="1"/>
                     </pic:cNvPicPr>
@@ -1412,7 +1429,7 @@
                   <pic:spPr bwMode="auto">
                     <a:xfrm>
                       <a:off x="0" y="0"/>
-                      <a:ext cx="5394960" cy="5897880"/>
+                      <a:ext cx="4290060" cy="4693920"/>
                     </a:xfrm>
                     <a:prstGeom prst="rect">
                       <a:avLst/>
@@ -1428,8 +1445,6 @@
           </wp:inline>
         </w:drawing>
       </w:r>
-      <w:bookmarkStart w:id="0" w:name="_GoBack"/>
-      <w:bookmarkEnd w:id="0"/>
     </w:p>
     <w:p/>
     <w:p/>
@@ -1439,8 +1454,2549 @@
     <w:p/>
     <w:p/>
     <w:p/>
-    <w:p/>
-    <w:p/>
+    <w:p>
+      <w:pPr>
+        <w:rPr>
+          <w:b/>
+          <w:sz w:val="32"/>
+          <w:szCs w:val="32"/>
+        </w:rPr>
+      </w:pPr>
+    </w:p>
+    <w:p>
+      <w:pPr>
+        <w:rPr>
+          <w:b/>
+          <w:sz w:val="32"/>
+          <w:szCs w:val="32"/>
+        </w:rPr>
+      </w:pPr>
+    </w:p>
+    <w:p>
+      <w:pPr>
+        <w:rPr>
+          <w:b/>
+          <w:sz w:val="32"/>
+          <w:szCs w:val="32"/>
+        </w:rPr>
+      </w:pPr>
+      <w:r>
+        <w:rPr>
+          <w:b/>
+          <w:sz w:val="32"/>
+          <w:szCs w:val="32"/>
+        </w:rPr>
+        <w:lastRenderedPageBreak/>
+        <w:t>Casos de uso</w:t>
+      </w:r>
+    </w:p>
+    <w:p>
+      <w:pPr>
+        <w:rPr>
+          <w:sz w:val="24"/>
+          <w:szCs w:val="24"/>
+          <w:u w:val="single"/>
+        </w:rPr>
+      </w:pPr>
+      <w:r>
+        <w:rPr>
+          <w:sz w:val="24"/>
+          <w:szCs w:val="24"/>
+          <w:u w:val="single"/>
+        </w:rPr>
+        <w:t>Nivel C</w:t>
+      </w:r>
+    </w:p>
+    <w:p>
+      <w:pPr>
+        <w:pStyle w:val="Prrafodelista"/>
+        <w:numPr>
+          <w:ilvl w:val="0"/>
+          <w:numId w:val="3"/>
+        </w:numPr>
+        <w:rPr>
+          <w:sz w:val="24"/>
+          <w:szCs w:val="24"/>
+        </w:rPr>
+      </w:pPr>
+      <w:r>
+        <w:rPr>
+          <w:sz w:val="24"/>
+          <w:szCs w:val="24"/>
+        </w:rPr>
+        <w:t xml:space="preserve">Un usuario no </w:t>
+      </w:r>
+      <w:proofErr w:type="spellStart"/>
+      <w:r>
+        <w:rPr>
+          <w:sz w:val="24"/>
+          <w:szCs w:val="24"/>
+        </w:rPr>
+        <w:t>logueado</w:t>
+      </w:r>
+      <w:proofErr w:type="spellEnd"/>
+      <w:r>
+        <w:rPr>
+          <w:sz w:val="24"/>
+          <w:szCs w:val="24"/>
+        </w:rPr>
+        <w:t xml:space="preserve"> accede al registro y se registra como </w:t>
+      </w:r>
+      <w:proofErr w:type="spellStart"/>
+      <w:r>
+        <w:rPr>
+          <w:sz w:val="24"/>
+          <w:szCs w:val="24"/>
+        </w:rPr>
+        <w:t>Tenant</w:t>
+      </w:r>
+      <w:proofErr w:type="spellEnd"/>
+    </w:p>
+    <w:p>
+      <w:pPr>
+        <w:pStyle w:val="Prrafodelista"/>
+        <w:numPr>
+          <w:ilvl w:val="0"/>
+          <w:numId w:val="3"/>
+        </w:numPr>
+        <w:rPr>
+          <w:sz w:val="24"/>
+          <w:szCs w:val="24"/>
+        </w:rPr>
+      </w:pPr>
+      <w:r>
+        <w:rPr>
+          <w:sz w:val="24"/>
+          <w:szCs w:val="24"/>
+        </w:rPr>
+        <w:t xml:space="preserve">Un usuario no </w:t>
+      </w:r>
+      <w:proofErr w:type="spellStart"/>
+      <w:r>
+        <w:rPr>
+          <w:sz w:val="24"/>
+          <w:szCs w:val="24"/>
+        </w:rPr>
+        <w:t>logueado</w:t>
+      </w:r>
+      <w:proofErr w:type="spellEnd"/>
+      <w:r>
+        <w:rPr>
+          <w:sz w:val="24"/>
+          <w:szCs w:val="24"/>
+        </w:rPr>
+        <w:t xml:space="preserve"> accede al registro y se registra como </w:t>
+      </w:r>
+      <w:proofErr w:type="spellStart"/>
+      <w:r>
+        <w:rPr>
+          <w:sz w:val="24"/>
+          <w:szCs w:val="24"/>
+        </w:rPr>
+        <w:t>Lessor</w:t>
+      </w:r>
+      <w:proofErr w:type="spellEnd"/>
+    </w:p>
+    <w:p>
+      <w:pPr>
+        <w:pStyle w:val="Prrafodelista"/>
+        <w:numPr>
+          <w:ilvl w:val="0"/>
+          <w:numId w:val="3"/>
+        </w:numPr>
+        <w:rPr>
+          <w:sz w:val="24"/>
+          <w:szCs w:val="24"/>
+        </w:rPr>
+      </w:pPr>
+      <w:r>
+        <w:rPr>
+          <w:sz w:val="24"/>
+          <w:szCs w:val="24"/>
+        </w:rPr>
+        <w:t xml:space="preserve">Un usuario no </w:t>
+      </w:r>
+      <w:proofErr w:type="spellStart"/>
+      <w:r>
+        <w:rPr>
+          <w:sz w:val="24"/>
+          <w:szCs w:val="24"/>
+        </w:rPr>
+        <w:t>logueado</w:t>
+      </w:r>
+      <w:proofErr w:type="spellEnd"/>
+      <w:r>
+        <w:rPr>
+          <w:sz w:val="24"/>
+          <w:szCs w:val="24"/>
+        </w:rPr>
+        <w:t xml:space="preserve"> ve la lista de </w:t>
+      </w:r>
+      <w:proofErr w:type="spellStart"/>
+      <w:r>
+        <w:rPr>
+          <w:sz w:val="24"/>
+          <w:szCs w:val="24"/>
+        </w:rPr>
+        <w:t>Properties</w:t>
+      </w:r>
+      <w:proofErr w:type="spellEnd"/>
+      <w:r>
+        <w:rPr>
+          <w:sz w:val="24"/>
+          <w:szCs w:val="24"/>
+        </w:rPr>
+        <w:t xml:space="preserve"> registradas en el sist</w:t>
+      </w:r>
+      <w:r>
+        <w:rPr>
+          <w:sz w:val="24"/>
+          <w:szCs w:val="24"/>
+        </w:rPr>
+        <w:t xml:space="preserve">ema y accede a la vista de una </w:t>
+      </w:r>
+      <w:proofErr w:type="spellStart"/>
+      <w:r>
+        <w:rPr>
+          <w:sz w:val="24"/>
+          <w:szCs w:val="24"/>
+        </w:rPr>
+        <w:t>Property</w:t>
+      </w:r>
+      <w:proofErr w:type="spellEnd"/>
+      <w:r>
+        <w:rPr>
+          <w:sz w:val="24"/>
+          <w:szCs w:val="24"/>
+        </w:rPr>
+        <w:t xml:space="preserve"> pinchando en su nombre, desde ahí accede a la vista de su </w:t>
+      </w:r>
+      <w:proofErr w:type="spellStart"/>
+      <w:r>
+        <w:rPr>
+          <w:sz w:val="24"/>
+          <w:szCs w:val="24"/>
+        </w:rPr>
+        <w:t>Properties</w:t>
+      </w:r>
+      <w:proofErr w:type="spellEnd"/>
+      <w:r>
+        <w:rPr>
+          <w:sz w:val="24"/>
+          <w:szCs w:val="24"/>
+        </w:rPr>
+        <w:t xml:space="preserve"> pinchando en el nombre del </w:t>
+      </w:r>
+      <w:proofErr w:type="spellStart"/>
+      <w:r>
+        <w:rPr>
+          <w:sz w:val="24"/>
+          <w:szCs w:val="24"/>
+        </w:rPr>
+        <w:t>Lessor</w:t>
+      </w:r>
+      <w:proofErr w:type="spellEnd"/>
+      <w:r>
+        <w:rPr>
+          <w:sz w:val="24"/>
+          <w:szCs w:val="24"/>
+        </w:rPr>
+        <w:t>.</w:t>
+      </w:r>
+    </w:p>
+    <w:p>
+      <w:pPr>
+        <w:pStyle w:val="Prrafodelista"/>
+        <w:numPr>
+          <w:ilvl w:val="0"/>
+          <w:numId w:val="3"/>
+        </w:numPr>
+        <w:rPr>
+          <w:sz w:val="24"/>
+          <w:szCs w:val="24"/>
+        </w:rPr>
+      </w:pPr>
+      <w:r>
+        <w:rPr>
+          <w:sz w:val="24"/>
+          <w:szCs w:val="24"/>
+        </w:rPr>
+        <w:t xml:space="preserve">Un usuario no </w:t>
+      </w:r>
+      <w:proofErr w:type="spellStart"/>
+      <w:r>
+        <w:rPr>
+          <w:sz w:val="24"/>
+          <w:szCs w:val="24"/>
+        </w:rPr>
+        <w:t>logueado</w:t>
+      </w:r>
+      <w:proofErr w:type="spellEnd"/>
+      <w:r>
+        <w:rPr>
+          <w:sz w:val="24"/>
+          <w:szCs w:val="24"/>
+        </w:rPr>
+        <w:t xml:space="preserve"> accede a la lista de</w:t>
+      </w:r>
+      <w:r>
+        <w:rPr>
+          <w:sz w:val="24"/>
+          <w:szCs w:val="24"/>
+        </w:rPr>
+        <w:t xml:space="preserve"> </w:t>
+      </w:r>
+      <w:proofErr w:type="spellStart"/>
+      <w:r>
+        <w:rPr>
+          <w:sz w:val="24"/>
+          <w:szCs w:val="24"/>
+        </w:rPr>
+        <w:t>Properties</w:t>
+      </w:r>
+      <w:proofErr w:type="spellEnd"/>
+      <w:r>
+        <w:rPr>
+          <w:sz w:val="24"/>
+          <w:szCs w:val="24"/>
+        </w:rPr>
+        <w:t xml:space="preserve"> y desde ahí accede al </w:t>
+      </w:r>
+      <w:proofErr w:type="spellStart"/>
+      <w:r>
+        <w:rPr>
+          <w:sz w:val="24"/>
+          <w:szCs w:val="24"/>
+        </w:rPr>
+        <w:t>Lessor</w:t>
+      </w:r>
+      <w:proofErr w:type="spellEnd"/>
+      <w:r>
+        <w:rPr>
+          <w:sz w:val="24"/>
+          <w:szCs w:val="24"/>
+        </w:rPr>
+        <w:t xml:space="preserve"> de una </w:t>
+      </w:r>
+      <w:proofErr w:type="spellStart"/>
+      <w:r>
+        <w:rPr>
+          <w:sz w:val="24"/>
+          <w:szCs w:val="24"/>
+        </w:rPr>
+        <w:t>Property</w:t>
+      </w:r>
+      <w:proofErr w:type="spellEnd"/>
+      <w:r>
+        <w:rPr>
+          <w:sz w:val="24"/>
+          <w:szCs w:val="24"/>
+        </w:rPr>
+        <w:t xml:space="preserve"> de la lista pinchando en el nombre del </w:t>
+      </w:r>
+      <w:proofErr w:type="spellStart"/>
+      <w:r>
+        <w:rPr>
+          <w:sz w:val="24"/>
+          <w:szCs w:val="24"/>
+        </w:rPr>
+        <w:t>Lessor</w:t>
+      </w:r>
+      <w:proofErr w:type="spellEnd"/>
+      <w:r>
+        <w:rPr>
+          <w:sz w:val="24"/>
+          <w:szCs w:val="24"/>
+        </w:rPr>
+        <w:t xml:space="preserve"> en el apartado propietario</w:t>
+      </w:r>
+    </w:p>
+    <w:p>
+      <w:pPr>
+        <w:pStyle w:val="Prrafodelista"/>
+        <w:numPr>
+          <w:ilvl w:val="0"/>
+          <w:numId w:val="3"/>
+        </w:numPr>
+        <w:rPr>
+          <w:sz w:val="24"/>
+          <w:szCs w:val="24"/>
+        </w:rPr>
+      </w:pPr>
+      <w:r>
+        <w:rPr>
+          <w:sz w:val="24"/>
+          <w:szCs w:val="24"/>
+        </w:rPr>
+        <w:t xml:space="preserve">Un usuario </w:t>
+      </w:r>
+      <w:proofErr w:type="spellStart"/>
+      <w:r>
+        <w:rPr>
+          <w:sz w:val="24"/>
+          <w:szCs w:val="24"/>
+        </w:rPr>
+        <w:t>logueado</w:t>
+      </w:r>
+      <w:proofErr w:type="spellEnd"/>
+      <w:r>
+        <w:rPr>
+          <w:sz w:val="24"/>
+          <w:szCs w:val="24"/>
+        </w:rPr>
+        <w:t xml:space="preserve"> accede a su perfil desde la barra del menú y selecciona el botón editar perfil, lo que le</w:t>
+      </w:r>
+      <w:r>
+        <w:rPr>
+          <w:sz w:val="24"/>
+          <w:szCs w:val="24"/>
+        </w:rPr>
+        <w:t xml:space="preserve"> lleva al formulario de editar A</w:t>
+      </w:r>
+      <w:r>
+        <w:rPr>
+          <w:sz w:val="24"/>
+          <w:szCs w:val="24"/>
+        </w:rPr>
+        <w:t>ctor.</w:t>
+      </w:r>
+    </w:p>
+    <w:p>
+      <w:pPr>
+        <w:pStyle w:val="Prrafodelista"/>
+        <w:numPr>
+          <w:ilvl w:val="0"/>
+          <w:numId w:val="3"/>
+        </w:numPr>
+        <w:rPr>
+          <w:sz w:val="24"/>
+          <w:szCs w:val="24"/>
+        </w:rPr>
+      </w:pPr>
+      <w:r>
+        <w:rPr>
+          <w:sz w:val="24"/>
+          <w:szCs w:val="24"/>
+        </w:rPr>
+        <w:t xml:space="preserve">Un usuario </w:t>
+      </w:r>
+      <w:proofErr w:type="spellStart"/>
+      <w:r>
+        <w:rPr>
+          <w:sz w:val="24"/>
+          <w:szCs w:val="24"/>
+        </w:rPr>
+        <w:t>logueado</w:t>
+      </w:r>
+      <w:proofErr w:type="spellEnd"/>
+      <w:r>
+        <w:rPr>
+          <w:sz w:val="24"/>
+          <w:szCs w:val="24"/>
+        </w:rPr>
+        <w:t xml:space="preserve"> como </w:t>
+      </w:r>
+      <w:proofErr w:type="spellStart"/>
+      <w:r>
+        <w:rPr>
+          <w:sz w:val="24"/>
+          <w:szCs w:val="24"/>
+        </w:rPr>
+        <w:t>Lessor</w:t>
+      </w:r>
+      <w:proofErr w:type="spellEnd"/>
+      <w:r>
+        <w:rPr>
+          <w:sz w:val="24"/>
+          <w:szCs w:val="24"/>
+        </w:rPr>
+        <w:t xml:space="preserve"> accede a su lista de </w:t>
+      </w:r>
+      <w:proofErr w:type="spellStart"/>
+      <w:r>
+        <w:rPr>
+          <w:sz w:val="24"/>
+          <w:szCs w:val="24"/>
+        </w:rPr>
+        <w:t>Properties</w:t>
+      </w:r>
+      <w:proofErr w:type="spellEnd"/>
+      <w:r>
+        <w:rPr>
+          <w:sz w:val="24"/>
+          <w:szCs w:val="24"/>
+        </w:rPr>
+        <w:t xml:space="preserve"> y selecciona el botón crear, lo que le dirige al formulario de crear </w:t>
+      </w:r>
+      <w:proofErr w:type="spellStart"/>
+      <w:r>
+        <w:rPr>
+          <w:sz w:val="24"/>
+          <w:szCs w:val="24"/>
+        </w:rPr>
+        <w:t>Property</w:t>
+      </w:r>
+      <w:proofErr w:type="spellEnd"/>
+      <w:r>
+        <w:rPr>
+          <w:sz w:val="24"/>
+          <w:szCs w:val="24"/>
+        </w:rPr>
+        <w:t>.</w:t>
+      </w:r>
+    </w:p>
+    <w:p>
+      <w:pPr>
+        <w:pStyle w:val="Prrafodelista"/>
+        <w:numPr>
+          <w:ilvl w:val="0"/>
+          <w:numId w:val="3"/>
+        </w:numPr>
+        <w:rPr>
+          <w:sz w:val="24"/>
+          <w:szCs w:val="24"/>
+        </w:rPr>
+      </w:pPr>
+      <w:r>
+        <w:rPr>
+          <w:sz w:val="24"/>
+          <w:szCs w:val="24"/>
+        </w:rPr>
+        <w:t xml:space="preserve">Un usuario </w:t>
+      </w:r>
+      <w:proofErr w:type="spellStart"/>
+      <w:r>
+        <w:rPr>
+          <w:sz w:val="24"/>
+          <w:szCs w:val="24"/>
+        </w:rPr>
+        <w:t>logueado</w:t>
+      </w:r>
+      <w:proofErr w:type="spellEnd"/>
+      <w:r>
+        <w:rPr>
+          <w:sz w:val="24"/>
+          <w:szCs w:val="24"/>
+        </w:rPr>
+        <w:t xml:space="preserve"> como </w:t>
+      </w:r>
+      <w:proofErr w:type="spellStart"/>
+      <w:r>
+        <w:rPr>
+          <w:sz w:val="24"/>
+          <w:szCs w:val="24"/>
+        </w:rPr>
+        <w:t>Lessor</w:t>
+      </w:r>
+      <w:proofErr w:type="spellEnd"/>
+      <w:r>
+        <w:rPr>
+          <w:sz w:val="24"/>
+          <w:szCs w:val="24"/>
+        </w:rPr>
+        <w:t xml:space="preserve"> accede a su lista de </w:t>
+      </w:r>
+      <w:proofErr w:type="spellStart"/>
+      <w:r>
+        <w:rPr>
+          <w:sz w:val="24"/>
+          <w:szCs w:val="24"/>
+        </w:rPr>
+        <w:t>Properties</w:t>
+      </w:r>
+      <w:proofErr w:type="spellEnd"/>
+      <w:r>
+        <w:rPr>
+          <w:sz w:val="24"/>
+          <w:szCs w:val="24"/>
+        </w:rPr>
+        <w:t xml:space="preserve"> y selecciona el botón editar en la fila correspondiente a una </w:t>
+      </w:r>
+      <w:proofErr w:type="spellStart"/>
+      <w:r>
+        <w:rPr>
+          <w:sz w:val="24"/>
+          <w:szCs w:val="24"/>
+        </w:rPr>
+        <w:t>Property</w:t>
+      </w:r>
+      <w:proofErr w:type="spellEnd"/>
+      <w:r>
+        <w:rPr>
+          <w:sz w:val="24"/>
+          <w:szCs w:val="24"/>
+        </w:rPr>
+        <w:t xml:space="preserve">, lo que lo dirige al formulario de editar </w:t>
+      </w:r>
+      <w:proofErr w:type="spellStart"/>
+      <w:r>
+        <w:rPr>
+          <w:sz w:val="24"/>
+          <w:szCs w:val="24"/>
+        </w:rPr>
+        <w:t>Property</w:t>
+      </w:r>
+      <w:proofErr w:type="spellEnd"/>
+      <w:r>
+        <w:rPr>
+          <w:sz w:val="24"/>
+          <w:szCs w:val="24"/>
+        </w:rPr>
+        <w:t>.</w:t>
+      </w:r>
+    </w:p>
+    <w:p>
+      <w:pPr>
+        <w:pStyle w:val="Prrafodelista"/>
+        <w:numPr>
+          <w:ilvl w:val="0"/>
+          <w:numId w:val="3"/>
+        </w:numPr>
+        <w:rPr>
+          <w:sz w:val="24"/>
+          <w:szCs w:val="24"/>
+        </w:rPr>
+      </w:pPr>
+      <w:r>
+        <w:rPr>
+          <w:sz w:val="24"/>
+          <w:szCs w:val="24"/>
+        </w:rPr>
+        <w:t xml:space="preserve">Un usuario </w:t>
+      </w:r>
+      <w:proofErr w:type="spellStart"/>
+      <w:r>
+        <w:rPr>
+          <w:sz w:val="24"/>
+          <w:szCs w:val="24"/>
+        </w:rPr>
+        <w:t>logueado</w:t>
+      </w:r>
+      <w:proofErr w:type="spellEnd"/>
+      <w:r>
+        <w:rPr>
+          <w:sz w:val="24"/>
+          <w:szCs w:val="24"/>
+        </w:rPr>
+        <w:t xml:space="preserve"> como </w:t>
+      </w:r>
+      <w:proofErr w:type="spellStart"/>
+      <w:r>
+        <w:rPr>
+          <w:sz w:val="24"/>
+          <w:szCs w:val="24"/>
+        </w:rPr>
+        <w:t>Lessor</w:t>
+      </w:r>
+      <w:proofErr w:type="spellEnd"/>
+      <w:r>
+        <w:rPr>
+          <w:sz w:val="24"/>
+          <w:szCs w:val="24"/>
+        </w:rPr>
+        <w:t xml:space="preserve"> accede a su lista de </w:t>
+      </w:r>
+      <w:proofErr w:type="spellStart"/>
+      <w:r>
+        <w:rPr>
+          <w:sz w:val="24"/>
+          <w:szCs w:val="24"/>
+        </w:rPr>
+        <w:t>Properties</w:t>
+      </w:r>
+      <w:proofErr w:type="spellEnd"/>
+      <w:r>
+        <w:rPr>
+          <w:sz w:val="24"/>
+          <w:szCs w:val="24"/>
+        </w:rPr>
+        <w:t xml:space="preserve"> y pulsar el botón eliminar en una fila, borrando la correspondiente </w:t>
+      </w:r>
+      <w:proofErr w:type="spellStart"/>
+      <w:r>
+        <w:rPr>
+          <w:sz w:val="24"/>
+          <w:szCs w:val="24"/>
+        </w:rPr>
+        <w:t>Property</w:t>
+      </w:r>
+      <w:proofErr w:type="spellEnd"/>
+      <w:r>
+        <w:rPr>
+          <w:sz w:val="24"/>
+          <w:szCs w:val="24"/>
+        </w:rPr>
+        <w:t>.</w:t>
+      </w:r>
+    </w:p>
+    <w:p>
+      <w:pPr>
+        <w:pStyle w:val="Prrafodelista"/>
+        <w:numPr>
+          <w:ilvl w:val="0"/>
+          <w:numId w:val="3"/>
+        </w:numPr>
+        <w:rPr>
+          <w:sz w:val="24"/>
+          <w:szCs w:val="24"/>
+        </w:rPr>
+      </w:pPr>
+      <w:r>
+        <w:rPr>
+          <w:sz w:val="24"/>
+          <w:szCs w:val="24"/>
+        </w:rPr>
+        <w:t xml:space="preserve">Un usuario </w:t>
+      </w:r>
+      <w:proofErr w:type="spellStart"/>
+      <w:r>
+        <w:rPr>
+          <w:sz w:val="24"/>
+          <w:szCs w:val="24"/>
+        </w:rPr>
+        <w:t>logueado</w:t>
+      </w:r>
+      <w:proofErr w:type="spellEnd"/>
+      <w:r>
+        <w:rPr>
+          <w:sz w:val="24"/>
+          <w:szCs w:val="24"/>
+        </w:rPr>
+        <w:t xml:space="preserve"> como </w:t>
+      </w:r>
+      <w:proofErr w:type="spellStart"/>
+      <w:r>
+        <w:rPr>
+          <w:sz w:val="24"/>
+          <w:szCs w:val="24"/>
+        </w:rPr>
+        <w:t>Lessor</w:t>
+      </w:r>
+      <w:proofErr w:type="spellEnd"/>
+      <w:r>
+        <w:rPr>
+          <w:sz w:val="24"/>
+          <w:szCs w:val="24"/>
+        </w:rPr>
+        <w:t xml:space="preserve"> accede a la lista de los </w:t>
+      </w:r>
+      <w:proofErr w:type="spellStart"/>
+      <w:r>
+        <w:rPr>
+          <w:sz w:val="24"/>
+          <w:szCs w:val="24"/>
+        </w:rPr>
+        <w:t>Request</w:t>
+      </w:r>
+      <w:proofErr w:type="spellEnd"/>
+      <w:r>
+        <w:rPr>
+          <w:sz w:val="24"/>
+          <w:szCs w:val="24"/>
+        </w:rPr>
+        <w:t xml:space="preserve"> de sus </w:t>
+      </w:r>
+      <w:proofErr w:type="spellStart"/>
+      <w:r>
+        <w:rPr>
+          <w:sz w:val="24"/>
+          <w:szCs w:val="24"/>
+        </w:rPr>
+        <w:t>Properties</w:t>
+      </w:r>
+      <w:proofErr w:type="spellEnd"/>
+      <w:r>
+        <w:rPr>
+          <w:sz w:val="24"/>
+          <w:szCs w:val="24"/>
+        </w:rPr>
+        <w:t xml:space="preserve"> desde </w:t>
+      </w:r>
+      <w:r>
+        <w:rPr>
+          <w:sz w:val="24"/>
+          <w:szCs w:val="24"/>
+        </w:rPr>
+        <w:t xml:space="preserve">el menú principal y acepta una </w:t>
+      </w:r>
+      <w:proofErr w:type="spellStart"/>
+      <w:r>
+        <w:rPr>
+          <w:sz w:val="24"/>
+          <w:szCs w:val="24"/>
+        </w:rPr>
+        <w:t>R</w:t>
+      </w:r>
+      <w:r>
+        <w:rPr>
+          <w:sz w:val="24"/>
+          <w:szCs w:val="24"/>
+        </w:rPr>
+        <w:t>equest</w:t>
+      </w:r>
+      <w:proofErr w:type="spellEnd"/>
+      <w:r>
+        <w:rPr>
+          <w:sz w:val="24"/>
+          <w:szCs w:val="24"/>
+        </w:rPr>
+        <w:t xml:space="preserve"> pulsando el botón de aceptar de la correspondiente fila.</w:t>
+      </w:r>
+    </w:p>
+    <w:p>
+      <w:pPr>
+        <w:pStyle w:val="Prrafodelista"/>
+        <w:numPr>
+          <w:ilvl w:val="0"/>
+          <w:numId w:val="3"/>
+        </w:numPr>
+        <w:rPr>
+          <w:sz w:val="24"/>
+          <w:szCs w:val="24"/>
+        </w:rPr>
+      </w:pPr>
+      <w:r>
+        <w:rPr>
+          <w:sz w:val="24"/>
+          <w:szCs w:val="24"/>
+        </w:rPr>
+        <w:t xml:space="preserve">Un usuario </w:t>
+      </w:r>
+      <w:proofErr w:type="spellStart"/>
+      <w:r>
+        <w:rPr>
+          <w:sz w:val="24"/>
+          <w:szCs w:val="24"/>
+        </w:rPr>
+        <w:t>logueado</w:t>
+      </w:r>
+      <w:proofErr w:type="spellEnd"/>
+      <w:r>
+        <w:rPr>
+          <w:sz w:val="24"/>
+          <w:szCs w:val="24"/>
+        </w:rPr>
+        <w:t xml:space="preserve"> como </w:t>
+      </w:r>
+      <w:proofErr w:type="spellStart"/>
+      <w:r>
+        <w:rPr>
+          <w:sz w:val="24"/>
+          <w:szCs w:val="24"/>
+        </w:rPr>
+        <w:t>Lessor</w:t>
+      </w:r>
+      <w:proofErr w:type="spellEnd"/>
+      <w:r>
+        <w:rPr>
+          <w:sz w:val="24"/>
+          <w:szCs w:val="24"/>
+        </w:rPr>
+        <w:t xml:space="preserve"> accede a la lista de </w:t>
+      </w:r>
+      <w:proofErr w:type="spellStart"/>
+      <w:r>
+        <w:rPr>
+          <w:sz w:val="24"/>
+          <w:szCs w:val="24"/>
+        </w:rPr>
+        <w:t>Request</w:t>
+      </w:r>
+      <w:proofErr w:type="spellEnd"/>
+      <w:r>
+        <w:rPr>
+          <w:sz w:val="24"/>
+          <w:szCs w:val="24"/>
+        </w:rPr>
+        <w:t xml:space="preserve"> de sus </w:t>
+      </w:r>
+      <w:proofErr w:type="spellStart"/>
+      <w:r>
+        <w:rPr>
+          <w:sz w:val="24"/>
+          <w:szCs w:val="24"/>
+        </w:rPr>
+        <w:t>Properties</w:t>
+      </w:r>
+      <w:proofErr w:type="spellEnd"/>
+      <w:r>
+        <w:rPr>
+          <w:sz w:val="24"/>
+          <w:szCs w:val="24"/>
+        </w:rPr>
+        <w:t xml:space="preserve"> y despliega la información del </w:t>
+      </w:r>
+      <w:proofErr w:type="spellStart"/>
+      <w:r>
+        <w:rPr>
+          <w:sz w:val="24"/>
+          <w:szCs w:val="24"/>
+        </w:rPr>
+        <w:t>Tenant</w:t>
+      </w:r>
+      <w:proofErr w:type="spellEnd"/>
+      <w:r>
+        <w:rPr>
+          <w:sz w:val="24"/>
+          <w:szCs w:val="24"/>
+        </w:rPr>
+        <w:t xml:space="preserve"> correspondiente.</w:t>
+      </w:r>
+    </w:p>
+    <w:p>
+      <w:pPr>
+        <w:pStyle w:val="Prrafodelista"/>
+        <w:numPr>
+          <w:ilvl w:val="0"/>
+          <w:numId w:val="3"/>
+        </w:numPr>
+        <w:rPr>
+          <w:sz w:val="24"/>
+          <w:szCs w:val="24"/>
+        </w:rPr>
+      </w:pPr>
+      <w:r>
+        <w:rPr>
+          <w:sz w:val="24"/>
+          <w:szCs w:val="24"/>
+        </w:rPr>
+        <w:t xml:space="preserve">Un usuario </w:t>
+      </w:r>
+      <w:proofErr w:type="spellStart"/>
+      <w:r>
+        <w:rPr>
+          <w:sz w:val="24"/>
+          <w:szCs w:val="24"/>
+        </w:rPr>
+        <w:t>logueado</w:t>
+      </w:r>
+      <w:proofErr w:type="spellEnd"/>
+      <w:r>
+        <w:rPr>
+          <w:sz w:val="24"/>
+          <w:szCs w:val="24"/>
+        </w:rPr>
+        <w:t xml:space="preserve"> como </w:t>
+      </w:r>
+      <w:proofErr w:type="spellStart"/>
+      <w:r>
+        <w:rPr>
+          <w:sz w:val="24"/>
+          <w:szCs w:val="24"/>
+        </w:rPr>
+        <w:t>Lessor</w:t>
+      </w:r>
+      <w:proofErr w:type="spellEnd"/>
+      <w:r>
+        <w:rPr>
+          <w:sz w:val="24"/>
+          <w:szCs w:val="24"/>
+        </w:rPr>
+        <w:t xml:space="preserve"> accede a la vista de despliegue de cuota y muestra la </w:t>
+      </w:r>
+      <w:proofErr w:type="spellStart"/>
+      <w:r>
+        <w:rPr>
+          <w:sz w:val="24"/>
+          <w:szCs w:val="24"/>
+        </w:rPr>
+        <w:t>Fee</w:t>
+      </w:r>
+      <w:proofErr w:type="spellEnd"/>
+      <w:r>
+        <w:rPr>
+          <w:sz w:val="24"/>
+          <w:szCs w:val="24"/>
+        </w:rPr>
+        <w:t xml:space="preserve"> según sus </w:t>
+      </w:r>
+      <w:proofErr w:type="spellStart"/>
+      <w:r>
+        <w:rPr>
+          <w:sz w:val="24"/>
+          <w:szCs w:val="24"/>
+        </w:rPr>
+        <w:t>Properties</w:t>
+      </w:r>
+      <w:proofErr w:type="spellEnd"/>
+      <w:r>
+        <w:rPr>
+          <w:sz w:val="24"/>
+          <w:szCs w:val="24"/>
+        </w:rPr>
+        <w:t>.</w:t>
+      </w:r>
+    </w:p>
+    <w:p>
+      <w:pPr>
+        <w:pStyle w:val="Prrafodelista"/>
+        <w:numPr>
+          <w:ilvl w:val="0"/>
+          <w:numId w:val="3"/>
+        </w:numPr>
+        <w:rPr>
+          <w:sz w:val="24"/>
+          <w:szCs w:val="24"/>
+        </w:rPr>
+      </w:pPr>
+      <w:r>
+        <w:rPr>
+          <w:sz w:val="24"/>
+          <w:szCs w:val="24"/>
+        </w:rPr>
+        <w:t xml:space="preserve">Un usuario </w:t>
+      </w:r>
+      <w:proofErr w:type="spellStart"/>
+      <w:r>
+        <w:rPr>
+          <w:sz w:val="24"/>
+          <w:szCs w:val="24"/>
+        </w:rPr>
+        <w:t>logueado</w:t>
+      </w:r>
+      <w:proofErr w:type="spellEnd"/>
+      <w:r>
+        <w:rPr>
+          <w:sz w:val="24"/>
+          <w:szCs w:val="24"/>
+        </w:rPr>
+        <w:t xml:space="preserve"> como </w:t>
+      </w:r>
+      <w:proofErr w:type="spellStart"/>
+      <w:r>
+        <w:rPr>
+          <w:sz w:val="24"/>
+          <w:szCs w:val="24"/>
+        </w:rPr>
+        <w:t>Tenant</w:t>
+      </w:r>
+      <w:proofErr w:type="spellEnd"/>
+      <w:r>
+        <w:rPr>
+          <w:sz w:val="24"/>
+          <w:szCs w:val="24"/>
+        </w:rPr>
+        <w:t xml:space="preserve"> accede a la vista de buscar con </w:t>
+      </w:r>
+      <w:proofErr w:type="spellStart"/>
+      <w:r>
+        <w:rPr>
+          <w:sz w:val="24"/>
+          <w:szCs w:val="24"/>
+        </w:rPr>
+        <w:t>Finder</w:t>
+      </w:r>
+      <w:proofErr w:type="spellEnd"/>
+      <w:r>
+        <w:rPr>
+          <w:sz w:val="24"/>
+          <w:szCs w:val="24"/>
+        </w:rPr>
+        <w:t xml:space="preserve"> desde el menú principal y accede a editar </w:t>
+      </w:r>
+      <w:proofErr w:type="spellStart"/>
+      <w:r>
+        <w:rPr>
+          <w:sz w:val="24"/>
+          <w:szCs w:val="24"/>
+        </w:rPr>
+        <w:t>Finder</w:t>
+      </w:r>
+      <w:proofErr w:type="spellEnd"/>
+      <w:r>
+        <w:rPr>
+          <w:sz w:val="24"/>
+          <w:szCs w:val="24"/>
+        </w:rPr>
+        <w:t xml:space="preserve"> con el botón de editar </w:t>
+      </w:r>
+      <w:proofErr w:type="spellStart"/>
+      <w:r>
+        <w:rPr>
+          <w:sz w:val="24"/>
+          <w:szCs w:val="24"/>
+        </w:rPr>
+        <w:t>Finder</w:t>
+      </w:r>
+      <w:proofErr w:type="spellEnd"/>
+      <w:r>
+        <w:rPr>
+          <w:sz w:val="24"/>
+          <w:szCs w:val="24"/>
+        </w:rPr>
+        <w:t xml:space="preserve"> lo que le dirige al formulario de editar </w:t>
+      </w:r>
+      <w:proofErr w:type="spellStart"/>
+      <w:r>
+        <w:rPr>
+          <w:sz w:val="24"/>
+          <w:szCs w:val="24"/>
+        </w:rPr>
+        <w:t>Finder</w:t>
+      </w:r>
+      <w:proofErr w:type="spellEnd"/>
+      <w:r>
+        <w:rPr>
+          <w:sz w:val="24"/>
+          <w:szCs w:val="24"/>
+        </w:rPr>
+        <w:t>.</w:t>
+      </w:r>
+    </w:p>
+    <w:p>
+      <w:pPr>
+        <w:pStyle w:val="Prrafodelista"/>
+        <w:numPr>
+          <w:ilvl w:val="0"/>
+          <w:numId w:val="3"/>
+        </w:numPr>
+        <w:rPr>
+          <w:sz w:val="24"/>
+          <w:szCs w:val="24"/>
+        </w:rPr>
+      </w:pPr>
+      <w:r>
+        <w:rPr>
+          <w:sz w:val="24"/>
+          <w:szCs w:val="24"/>
+        </w:rPr>
+        <w:t xml:space="preserve">Un usuario </w:t>
+      </w:r>
+      <w:proofErr w:type="spellStart"/>
+      <w:r>
+        <w:rPr>
+          <w:sz w:val="24"/>
+          <w:szCs w:val="24"/>
+        </w:rPr>
+        <w:t>logueado</w:t>
+      </w:r>
+      <w:proofErr w:type="spellEnd"/>
+      <w:r>
+        <w:rPr>
+          <w:sz w:val="24"/>
+          <w:szCs w:val="24"/>
+        </w:rPr>
+        <w:t xml:space="preserve"> como </w:t>
+      </w:r>
+      <w:proofErr w:type="spellStart"/>
+      <w:r>
+        <w:rPr>
+          <w:sz w:val="24"/>
+          <w:szCs w:val="24"/>
+        </w:rPr>
+        <w:t>Tenant</w:t>
+      </w:r>
+      <w:proofErr w:type="spellEnd"/>
+      <w:r>
+        <w:rPr>
+          <w:sz w:val="24"/>
+          <w:szCs w:val="24"/>
+        </w:rPr>
+        <w:t xml:space="preserve"> accede a la vista de buscar con </w:t>
+      </w:r>
+      <w:proofErr w:type="spellStart"/>
+      <w:r>
+        <w:rPr>
+          <w:sz w:val="24"/>
+          <w:szCs w:val="24"/>
+        </w:rPr>
+        <w:t>Finder</w:t>
+      </w:r>
+      <w:proofErr w:type="spellEnd"/>
+      <w:r>
+        <w:rPr>
+          <w:sz w:val="24"/>
+          <w:szCs w:val="24"/>
+        </w:rPr>
+        <w:t xml:space="preserve"> y busca según su </w:t>
+      </w:r>
+      <w:proofErr w:type="spellStart"/>
+      <w:r>
+        <w:rPr>
+          <w:sz w:val="24"/>
+          <w:szCs w:val="24"/>
+        </w:rPr>
+        <w:t>Finder</w:t>
+      </w:r>
+      <w:proofErr w:type="spellEnd"/>
+      <w:r>
+        <w:rPr>
+          <w:sz w:val="24"/>
+          <w:szCs w:val="24"/>
+        </w:rPr>
+        <w:t xml:space="preserve"> pulsando en el botón buscar, lo que le muestra las </w:t>
+      </w:r>
+      <w:proofErr w:type="spellStart"/>
+      <w:r>
+        <w:rPr>
+          <w:sz w:val="24"/>
+          <w:szCs w:val="24"/>
+        </w:rPr>
+        <w:t>Properties</w:t>
+      </w:r>
+      <w:proofErr w:type="spellEnd"/>
+      <w:r>
+        <w:rPr>
+          <w:sz w:val="24"/>
+          <w:szCs w:val="24"/>
+        </w:rPr>
+        <w:t xml:space="preserve"> encontradas.</w:t>
+      </w:r>
+    </w:p>
+    <w:p>
+      <w:pPr>
+        <w:pStyle w:val="Prrafodelista"/>
+        <w:numPr>
+          <w:ilvl w:val="0"/>
+          <w:numId w:val="3"/>
+        </w:numPr>
+        <w:rPr>
+          <w:sz w:val="24"/>
+          <w:szCs w:val="24"/>
+        </w:rPr>
+      </w:pPr>
+      <w:r>
+        <w:rPr>
+          <w:sz w:val="24"/>
+          <w:szCs w:val="24"/>
+        </w:rPr>
+        <w:t xml:space="preserve">Un usuario </w:t>
+      </w:r>
+      <w:proofErr w:type="spellStart"/>
+      <w:r>
+        <w:rPr>
+          <w:sz w:val="24"/>
+          <w:szCs w:val="24"/>
+        </w:rPr>
+        <w:t>logueado</w:t>
+      </w:r>
+      <w:proofErr w:type="spellEnd"/>
+      <w:r>
+        <w:rPr>
+          <w:sz w:val="24"/>
+          <w:szCs w:val="24"/>
+        </w:rPr>
+        <w:t xml:space="preserve"> como </w:t>
+      </w:r>
+      <w:proofErr w:type="spellStart"/>
+      <w:r>
+        <w:rPr>
+          <w:sz w:val="24"/>
+          <w:szCs w:val="24"/>
+        </w:rPr>
+        <w:t>Tenant</w:t>
+      </w:r>
+      <w:proofErr w:type="spellEnd"/>
+      <w:r>
+        <w:rPr>
+          <w:sz w:val="24"/>
+          <w:szCs w:val="24"/>
+        </w:rPr>
+        <w:t xml:space="preserve"> accede a la lista de </w:t>
+      </w:r>
+      <w:proofErr w:type="spellStart"/>
+      <w:r>
+        <w:rPr>
+          <w:sz w:val="24"/>
+          <w:szCs w:val="24"/>
+        </w:rPr>
+        <w:t>Properties</w:t>
+      </w:r>
+      <w:proofErr w:type="spellEnd"/>
+      <w:r>
+        <w:rPr>
+          <w:sz w:val="24"/>
+          <w:szCs w:val="24"/>
+        </w:rPr>
+        <w:t xml:space="preserve"> y pulsa en el botón de </w:t>
+      </w:r>
+      <w:proofErr w:type="spellStart"/>
+      <w:r>
+        <w:rPr>
+          <w:sz w:val="24"/>
+          <w:szCs w:val="24"/>
+        </w:rPr>
+        <w:t>Request</w:t>
+      </w:r>
+      <w:proofErr w:type="spellEnd"/>
+      <w:r>
+        <w:rPr>
+          <w:sz w:val="24"/>
+          <w:szCs w:val="24"/>
+        </w:rPr>
+        <w:t xml:space="preserve">, lo que lo dirige a el formulario de creación de </w:t>
+      </w:r>
+      <w:proofErr w:type="spellStart"/>
+      <w:r>
+        <w:rPr>
+          <w:sz w:val="24"/>
+          <w:szCs w:val="24"/>
+        </w:rPr>
+        <w:t>Request</w:t>
+      </w:r>
+      <w:proofErr w:type="spellEnd"/>
+      <w:r>
+        <w:rPr>
+          <w:sz w:val="24"/>
+          <w:szCs w:val="24"/>
+        </w:rPr>
+        <w:t>.</w:t>
+      </w:r>
+    </w:p>
+    <w:p>
+      <w:pPr>
+        <w:pStyle w:val="Prrafodelista"/>
+        <w:numPr>
+          <w:ilvl w:val="0"/>
+          <w:numId w:val="3"/>
+        </w:numPr>
+        <w:rPr>
+          <w:sz w:val="24"/>
+          <w:szCs w:val="24"/>
+        </w:rPr>
+      </w:pPr>
+      <w:r>
+        <w:rPr>
+          <w:sz w:val="24"/>
+          <w:szCs w:val="24"/>
+        </w:rPr>
+        <w:t xml:space="preserve">Un usuario </w:t>
+      </w:r>
+      <w:proofErr w:type="spellStart"/>
+      <w:r>
+        <w:rPr>
+          <w:sz w:val="24"/>
+          <w:szCs w:val="24"/>
+        </w:rPr>
+        <w:t>logueado</w:t>
+      </w:r>
+      <w:proofErr w:type="spellEnd"/>
+      <w:r>
+        <w:rPr>
+          <w:sz w:val="24"/>
+          <w:szCs w:val="24"/>
+        </w:rPr>
+        <w:t xml:space="preserve"> como </w:t>
+      </w:r>
+      <w:proofErr w:type="spellStart"/>
+      <w:r>
+        <w:rPr>
+          <w:sz w:val="24"/>
+          <w:szCs w:val="24"/>
+        </w:rPr>
+        <w:t>Tenant</w:t>
+      </w:r>
+      <w:proofErr w:type="spellEnd"/>
+      <w:r>
+        <w:rPr>
+          <w:sz w:val="24"/>
+          <w:szCs w:val="24"/>
+        </w:rPr>
+        <w:t xml:space="preserve"> accede a la lista de </w:t>
+      </w:r>
+      <w:proofErr w:type="spellStart"/>
+      <w:r>
+        <w:rPr>
+          <w:sz w:val="24"/>
+          <w:szCs w:val="24"/>
+        </w:rPr>
+        <w:t>Request</w:t>
+      </w:r>
+      <w:proofErr w:type="spellEnd"/>
+      <w:r>
+        <w:rPr>
+          <w:sz w:val="24"/>
+          <w:szCs w:val="24"/>
+        </w:rPr>
+        <w:t xml:space="preserve"> con el menú principal y busca un </w:t>
+      </w:r>
+      <w:proofErr w:type="spellStart"/>
+      <w:r>
+        <w:rPr>
+          <w:sz w:val="24"/>
+          <w:szCs w:val="24"/>
+        </w:rPr>
+        <w:t>Request</w:t>
+      </w:r>
+      <w:proofErr w:type="spellEnd"/>
+      <w:r>
+        <w:rPr>
+          <w:sz w:val="24"/>
+          <w:szCs w:val="24"/>
+        </w:rPr>
+        <w:t xml:space="preserve"> mediante el cuadro de texto junto a buscar.</w:t>
+      </w:r>
+    </w:p>
+    <w:p>
+      <w:pPr>
+        <w:pStyle w:val="Prrafodelista"/>
+        <w:numPr>
+          <w:ilvl w:val="0"/>
+          <w:numId w:val="3"/>
+        </w:numPr>
+        <w:rPr>
+          <w:sz w:val="24"/>
+          <w:szCs w:val="24"/>
+        </w:rPr>
+      </w:pPr>
+      <w:r>
+        <w:rPr>
+          <w:sz w:val="24"/>
+          <w:szCs w:val="24"/>
+        </w:rPr>
+        <w:t xml:space="preserve">Un usuario </w:t>
+      </w:r>
+      <w:proofErr w:type="spellStart"/>
+      <w:r>
+        <w:rPr>
+          <w:sz w:val="24"/>
+          <w:szCs w:val="24"/>
+        </w:rPr>
+        <w:t>logueado</w:t>
+      </w:r>
+      <w:proofErr w:type="spellEnd"/>
+      <w:r>
+        <w:rPr>
+          <w:sz w:val="24"/>
+          <w:szCs w:val="24"/>
+        </w:rPr>
+        <w:t xml:space="preserve"> como </w:t>
+      </w:r>
+      <w:proofErr w:type="spellStart"/>
+      <w:r>
+        <w:rPr>
+          <w:sz w:val="24"/>
+          <w:szCs w:val="24"/>
+        </w:rPr>
+        <w:t>Admi</w:t>
+      </w:r>
+      <w:r>
+        <w:rPr>
+          <w:sz w:val="24"/>
+          <w:szCs w:val="24"/>
+        </w:rPr>
+        <w:t>nistrat</w:t>
+      </w:r>
+      <w:r>
+        <w:rPr>
+          <w:sz w:val="24"/>
+          <w:szCs w:val="24"/>
+        </w:rPr>
+        <w:t>or</w:t>
+      </w:r>
+      <w:proofErr w:type="spellEnd"/>
+      <w:r>
+        <w:rPr>
+          <w:sz w:val="24"/>
+          <w:szCs w:val="24"/>
+        </w:rPr>
+        <w:t xml:space="preserve"> accede a la lista de </w:t>
+      </w:r>
+      <w:proofErr w:type="spellStart"/>
+      <w:r>
+        <w:rPr>
+          <w:sz w:val="24"/>
+          <w:szCs w:val="24"/>
+        </w:rPr>
+        <w:t>Attributes</w:t>
+      </w:r>
+      <w:proofErr w:type="spellEnd"/>
+      <w:r>
+        <w:rPr>
+          <w:sz w:val="24"/>
+          <w:szCs w:val="24"/>
+        </w:rPr>
+        <w:t xml:space="preserve"> con el menú principal y crea un nuevo </w:t>
+      </w:r>
+      <w:proofErr w:type="spellStart"/>
+      <w:r>
+        <w:rPr>
+          <w:sz w:val="24"/>
+          <w:szCs w:val="24"/>
+        </w:rPr>
+        <w:t>Attribute</w:t>
+      </w:r>
+      <w:proofErr w:type="spellEnd"/>
+      <w:r>
+        <w:rPr>
+          <w:sz w:val="24"/>
+          <w:szCs w:val="24"/>
+        </w:rPr>
+        <w:t xml:space="preserve"> con créate, lo que le lleva al formulario de creación de </w:t>
+      </w:r>
+      <w:proofErr w:type="spellStart"/>
+      <w:r>
+        <w:rPr>
+          <w:sz w:val="24"/>
+          <w:szCs w:val="24"/>
+        </w:rPr>
+        <w:t>Attribute</w:t>
+      </w:r>
+      <w:proofErr w:type="spellEnd"/>
+      <w:r>
+        <w:rPr>
+          <w:sz w:val="24"/>
+          <w:szCs w:val="24"/>
+        </w:rPr>
+        <w:t>.</w:t>
+      </w:r>
+    </w:p>
+    <w:p>
+      <w:pPr>
+        <w:pStyle w:val="Prrafodelista"/>
+        <w:numPr>
+          <w:ilvl w:val="0"/>
+          <w:numId w:val="3"/>
+        </w:numPr>
+        <w:rPr>
+          <w:sz w:val="24"/>
+          <w:szCs w:val="24"/>
+        </w:rPr>
+      </w:pPr>
+      <w:r>
+        <w:rPr>
+          <w:sz w:val="24"/>
+          <w:szCs w:val="24"/>
+        </w:rPr>
+        <w:t xml:space="preserve">Un usuario </w:t>
+      </w:r>
+      <w:proofErr w:type="spellStart"/>
+      <w:r>
+        <w:rPr>
+          <w:sz w:val="24"/>
+          <w:szCs w:val="24"/>
+        </w:rPr>
+        <w:t>logueado</w:t>
+      </w:r>
+      <w:proofErr w:type="spellEnd"/>
+      <w:r>
+        <w:rPr>
+          <w:sz w:val="24"/>
+          <w:szCs w:val="24"/>
+        </w:rPr>
+        <w:t xml:space="preserve"> como </w:t>
+      </w:r>
+      <w:proofErr w:type="spellStart"/>
+      <w:r>
+        <w:rPr>
+          <w:sz w:val="24"/>
+          <w:szCs w:val="24"/>
+        </w:rPr>
+        <w:t>Administrator</w:t>
+      </w:r>
+      <w:proofErr w:type="spellEnd"/>
+      <w:r>
+        <w:rPr>
+          <w:sz w:val="24"/>
+          <w:szCs w:val="24"/>
+        </w:rPr>
+        <w:t xml:space="preserve"> accede a la lista de </w:t>
+      </w:r>
+      <w:proofErr w:type="spellStart"/>
+      <w:r>
+        <w:rPr>
+          <w:sz w:val="24"/>
+          <w:szCs w:val="24"/>
+        </w:rPr>
+        <w:t>Attributes</w:t>
+      </w:r>
+      <w:proofErr w:type="spellEnd"/>
+      <w:r>
+        <w:rPr>
+          <w:sz w:val="24"/>
+          <w:szCs w:val="24"/>
+        </w:rPr>
+        <w:t xml:space="preserve"> con el menú principal y borra un </w:t>
+      </w:r>
+      <w:proofErr w:type="spellStart"/>
+      <w:r>
+        <w:rPr>
+          <w:sz w:val="24"/>
+          <w:szCs w:val="24"/>
+        </w:rPr>
+        <w:t>Attribute</w:t>
+      </w:r>
+      <w:proofErr w:type="spellEnd"/>
+      <w:r>
+        <w:rPr>
+          <w:sz w:val="24"/>
+          <w:szCs w:val="24"/>
+        </w:rPr>
+        <w:t xml:space="preserve"> con el botón borrar.</w:t>
+      </w:r>
+    </w:p>
+    <w:p>
+      <w:pPr>
+        <w:pStyle w:val="Prrafodelista"/>
+        <w:numPr>
+          <w:ilvl w:val="0"/>
+          <w:numId w:val="3"/>
+        </w:numPr>
+        <w:rPr>
+          <w:sz w:val="24"/>
+          <w:szCs w:val="24"/>
+        </w:rPr>
+      </w:pPr>
+      <w:r>
+        <w:rPr>
+          <w:sz w:val="24"/>
+          <w:szCs w:val="24"/>
+        </w:rPr>
+        <w:t xml:space="preserve">Un </w:t>
+      </w:r>
+      <w:proofErr w:type="spellStart"/>
+      <w:r>
+        <w:rPr>
+          <w:sz w:val="24"/>
+          <w:szCs w:val="24"/>
+        </w:rPr>
+        <w:t>Administrator</w:t>
+      </w:r>
+      <w:proofErr w:type="spellEnd"/>
+      <w:r>
+        <w:rPr>
+          <w:sz w:val="24"/>
+          <w:szCs w:val="24"/>
+        </w:rPr>
+        <w:t xml:space="preserve"> accede a la </w:t>
+      </w:r>
+      <w:proofErr w:type="spellStart"/>
+      <w:r>
+        <w:rPr>
+          <w:sz w:val="24"/>
+          <w:szCs w:val="24"/>
+        </w:rPr>
+        <w:t>Dashboard</w:t>
+      </w:r>
+      <w:proofErr w:type="spellEnd"/>
+      <w:r>
+        <w:rPr>
+          <w:sz w:val="24"/>
+          <w:szCs w:val="24"/>
+        </w:rPr>
+        <w:t xml:space="preserve"> desde el menú principal.</w:t>
+      </w:r>
+    </w:p>
+    <w:p>
+      <w:pPr>
+        <w:rPr>
+          <w:sz w:val="24"/>
+          <w:szCs w:val="24"/>
+          <w:u w:val="single"/>
+        </w:rPr>
+      </w:pPr>
+    </w:p>
+    <w:p>
+      <w:pPr>
+        <w:rPr>
+          <w:sz w:val="24"/>
+          <w:szCs w:val="24"/>
+          <w:u w:val="single"/>
+        </w:rPr>
+      </w:pPr>
+      <w:r>
+        <w:rPr>
+          <w:sz w:val="24"/>
+          <w:szCs w:val="24"/>
+          <w:u w:val="single"/>
+        </w:rPr>
+        <w:t>Nivel B</w:t>
+      </w:r>
+    </w:p>
+    <w:p>
+      <w:pPr>
+        <w:pStyle w:val="Prrafodelista"/>
+        <w:numPr>
+          <w:ilvl w:val="0"/>
+          <w:numId w:val="6"/>
+        </w:numPr>
+        <w:rPr>
+          <w:sz w:val="24"/>
+          <w:szCs w:val="24"/>
+        </w:rPr>
+      </w:pPr>
+      <w:r>
+        <w:rPr>
+          <w:sz w:val="24"/>
+          <w:szCs w:val="24"/>
+        </w:rPr>
+        <w:t xml:space="preserve">Un usuario son </w:t>
+      </w:r>
+      <w:proofErr w:type="spellStart"/>
+      <w:r>
+        <w:rPr>
+          <w:sz w:val="24"/>
+          <w:szCs w:val="24"/>
+        </w:rPr>
+        <w:t>logueado</w:t>
+      </w:r>
+      <w:proofErr w:type="spellEnd"/>
+      <w:r>
+        <w:rPr>
+          <w:sz w:val="24"/>
+          <w:szCs w:val="24"/>
+        </w:rPr>
+        <w:t xml:space="preserve"> accede a la lista de </w:t>
+      </w:r>
+      <w:proofErr w:type="spellStart"/>
+      <w:r>
+        <w:rPr>
+          <w:sz w:val="24"/>
+          <w:szCs w:val="24"/>
+        </w:rPr>
+        <w:t>Properties</w:t>
+      </w:r>
+      <w:proofErr w:type="spellEnd"/>
+      <w:r>
+        <w:rPr>
+          <w:sz w:val="24"/>
+          <w:szCs w:val="24"/>
+        </w:rPr>
+        <w:t xml:space="preserve"> y accede a sus </w:t>
+      </w:r>
+      <w:proofErr w:type="spellStart"/>
+      <w:r>
+        <w:rPr>
+          <w:sz w:val="24"/>
+          <w:szCs w:val="24"/>
+        </w:rPr>
+        <w:t>Audits</w:t>
+      </w:r>
+      <w:proofErr w:type="spellEnd"/>
+      <w:r>
+        <w:rPr>
+          <w:sz w:val="24"/>
+          <w:szCs w:val="24"/>
+        </w:rPr>
+        <w:t xml:space="preserve"> desde el botón </w:t>
+      </w:r>
+      <w:proofErr w:type="spellStart"/>
+      <w:r>
+        <w:rPr>
+          <w:sz w:val="24"/>
+          <w:szCs w:val="24"/>
+        </w:rPr>
+        <w:t>Audits</w:t>
+      </w:r>
+      <w:proofErr w:type="spellEnd"/>
+    </w:p>
+    <w:p>
+      <w:pPr>
+        <w:pStyle w:val="Prrafodelista"/>
+        <w:numPr>
+          <w:ilvl w:val="0"/>
+          <w:numId w:val="6"/>
+        </w:numPr>
+        <w:rPr>
+          <w:sz w:val="24"/>
+          <w:szCs w:val="24"/>
+        </w:rPr>
+      </w:pPr>
+      <w:r>
+        <w:rPr>
+          <w:sz w:val="24"/>
+          <w:szCs w:val="24"/>
+        </w:rPr>
+        <w:t xml:space="preserve">Un usuario </w:t>
+      </w:r>
+      <w:proofErr w:type="spellStart"/>
+      <w:r>
+        <w:rPr>
+          <w:sz w:val="24"/>
+          <w:szCs w:val="24"/>
+        </w:rPr>
+        <w:t>logueado</w:t>
+      </w:r>
+      <w:proofErr w:type="spellEnd"/>
+      <w:r>
+        <w:rPr>
+          <w:sz w:val="24"/>
+          <w:szCs w:val="24"/>
+        </w:rPr>
+        <w:t xml:space="preserve"> como </w:t>
+      </w:r>
+      <w:proofErr w:type="spellStart"/>
+      <w:r>
+        <w:rPr>
+          <w:sz w:val="24"/>
+          <w:szCs w:val="24"/>
+        </w:rPr>
+        <w:t>Lessor</w:t>
+      </w:r>
+      <w:proofErr w:type="spellEnd"/>
+      <w:r>
+        <w:rPr>
+          <w:sz w:val="24"/>
+          <w:szCs w:val="24"/>
+        </w:rPr>
+        <w:t xml:space="preserve"> accede a su perfil desde el menú principal y añade un </w:t>
+      </w:r>
+      <w:proofErr w:type="spellStart"/>
+      <w:r>
+        <w:rPr>
+          <w:sz w:val="24"/>
+          <w:szCs w:val="24"/>
+        </w:rPr>
+        <w:t>Comment</w:t>
+      </w:r>
+      <w:proofErr w:type="spellEnd"/>
+      <w:r>
+        <w:rPr>
+          <w:sz w:val="24"/>
+          <w:szCs w:val="24"/>
+        </w:rPr>
+        <w:t xml:space="preserve"> con el botón comentar.</w:t>
+      </w:r>
+    </w:p>
+    <w:p>
+      <w:pPr>
+        <w:pStyle w:val="Prrafodelista"/>
+        <w:numPr>
+          <w:ilvl w:val="0"/>
+          <w:numId w:val="6"/>
+        </w:numPr>
+        <w:rPr>
+          <w:sz w:val="24"/>
+          <w:szCs w:val="24"/>
+        </w:rPr>
+      </w:pPr>
+      <w:r>
+        <w:rPr>
+          <w:sz w:val="24"/>
+          <w:szCs w:val="24"/>
+        </w:rPr>
+        <w:t xml:space="preserve">Un usuario </w:t>
+      </w:r>
+      <w:proofErr w:type="spellStart"/>
+      <w:r>
+        <w:rPr>
+          <w:sz w:val="24"/>
+          <w:szCs w:val="24"/>
+        </w:rPr>
+        <w:t>logueado</w:t>
+      </w:r>
+      <w:proofErr w:type="spellEnd"/>
+      <w:r>
+        <w:rPr>
+          <w:sz w:val="24"/>
+          <w:szCs w:val="24"/>
+        </w:rPr>
+        <w:t xml:space="preserve"> como </w:t>
+      </w:r>
+      <w:proofErr w:type="spellStart"/>
+      <w:r>
+        <w:rPr>
+          <w:sz w:val="24"/>
+          <w:szCs w:val="24"/>
+        </w:rPr>
+        <w:t>Lessor</w:t>
+      </w:r>
+      <w:proofErr w:type="spellEnd"/>
+      <w:r>
+        <w:rPr>
+          <w:sz w:val="24"/>
+          <w:szCs w:val="24"/>
+        </w:rPr>
+        <w:t xml:space="preserve"> accede al perfil de un </w:t>
+      </w:r>
+      <w:proofErr w:type="spellStart"/>
+      <w:r>
+        <w:rPr>
+          <w:sz w:val="24"/>
+          <w:szCs w:val="24"/>
+        </w:rPr>
+        <w:t>Tenant</w:t>
+      </w:r>
+      <w:proofErr w:type="spellEnd"/>
+      <w:r>
+        <w:rPr>
+          <w:sz w:val="24"/>
+          <w:szCs w:val="24"/>
+        </w:rPr>
+        <w:t xml:space="preserve"> desde la lista de </w:t>
+      </w:r>
+      <w:proofErr w:type="spellStart"/>
+      <w:r>
+        <w:rPr>
+          <w:sz w:val="24"/>
+          <w:szCs w:val="24"/>
+        </w:rPr>
+        <w:t>Requests</w:t>
+      </w:r>
+      <w:proofErr w:type="spellEnd"/>
+      <w:r>
+        <w:rPr>
+          <w:sz w:val="24"/>
+          <w:szCs w:val="24"/>
+        </w:rPr>
+        <w:t xml:space="preserve"> y añade un comentario con añadir comentario.</w:t>
+      </w:r>
+    </w:p>
+    <w:p>
+      <w:pPr>
+        <w:pStyle w:val="Prrafodelista"/>
+        <w:numPr>
+          <w:ilvl w:val="0"/>
+          <w:numId w:val="6"/>
+        </w:numPr>
+        <w:rPr>
+          <w:sz w:val="24"/>
+          <w:szCs w:val="24"/>
+        </w:rPr>
+      </w:pPr>
+      <w:r>
+        <w:rPr>
+          <w:sz w:val="24"/>
+          <w:szCs w:val="24"/>
+        </w:rPr>
+        <w:t xml:space="preserve">Un usuario </w:t>
+      </w:r>
+      <w:proofErr w:type="spellStart"/>
+      <w:r>
+        <w:rPr>
+          <w:sz w:val="24"/>
+          <w:szCs w:val="24"/>
+        </w:rPr>
+        <w:t>logueado</w:t>
+      </w:r>
+      <w:proofErr w:type="spellEnd"/>
+      <w:r>
+        <w:rPr>
+          <w:sz w:val="24"/>
+          <w:szCs w:val="24"/>
+        </w:rPr>
+        <w:t xml:space="preserve"> como </w:t>
+      </w:r>
+      <w:proofErr w:type="spellStart"/>
+      <w:r>
+        <w:rPr>
+          <w:sz w:val="24"/>
+          <w:szCs w:val="24"/>
+        </w:rPr>
+        <w:t>Tenant</w:t>
+      </w:r>
+      <w:proofErr w:type="spellEnd"/>
+      <w:r>
+        <w:rPr>
+          <w:sz w:val="24"/>
+          <w:szCs w:val="24"/>
+        </w:rPr>
+        <w:t xml:space="preserve"> accede a su perfil desde el menú principal y añade un </w:t>
+      </w:r>
+      <w:proofErr w:type="spellStart"/>
+      <w:r>
+        <w:rPr>
+          <w:sz w:val="24"/>
+          <w:szCs w:val="24"/>
+        </w:rPr>
+        <w:t>Comment</w:t>
+      </w:r>
+      <w:proofErr w:type="spellEnd"/>
+      <w:r>
+        <w:rPr>
+          <w:sz w:val="24"/>
+          <w:szCs w:val="24"/>
+        </w:rPr>
+        <w:t xml:space="preserve"> con el botón comentar.</w:t>
+      </w:r>
+    </w:p>
+    <w:p>
+      <w:pPr>
+        <w:pStyle w:val="Prrafodelista"/>
+        <w:numPr>
+          <w:ilvl w:val="0"/>
+          <w:numId w:val="6"/>
+        </w:numPr>
+        <w:rPr>
+          <w:sz w:val="24"/>
+          <w:szCs w:val="24"/>
+        </w:rPr>
+      </w:pPr>
+      <w:r>
+        <w:rPr>
+          <w:sz w:val="24"/>
+          <w:szCs w:val="24"/>
+        </w:rPr>
+        <w:t xml:space="preserve">Un usuario </w:t>
+      </w:r>
+      <w:proofErr w:type="spellStart"/>
+      <w:r>
+        <w:rPr>
+          <w:sz w:val="24"/>
+          <w:szCs w:val="24"/>
+        </w:rPr>
+        <w:t>logueado</w:t>
+      </w:r>
+      <w:proofErr w:type="spellEnd"/>
+      <w:r>
+        <w:rPr>
+          <w:sz w:val="24"/>
+          <w:szCs w:val="24"/>
+        </w:rPr>
+        <w:t xml:space="preserve"> como </w:t>
+      </w:r>
+      <w:proofErr w:type="spellStart"/>
+      <w:r>
+        <w:rPr>
+          <w:sz w:val="24"/>
+          <w:szCs w:val="24"/>
+        </w:rPr>
+        <w:t>Tenant</w:t>
+      </w:r>
+      <w:proofErr w:type="spellEnd"/>
+      <w:r>
+        <w:rPr>
+          <w:sz w:val="24"/>
+          <w:szCs w:val="24"/>
+        </w:rPr>
+        <w:t xml:space="preserve"> accede al perfil de un </w:t>
+      </w:r>
+      <w:proofErr w:type="spellStart"/>
+      <w:r>
+        <w:rPr>
+          <w:sz w:val="24"/>
+          <w:szCs w:val="24"/>
+        </w:rPr>
+        <w:t>Lessor</w:t>
+      </w:r>
+      <w:proofErr w:type="spellEnd"/>
+      <w:r>
+        <w:rPr>
+          <w:sz w:val="24"/>
+          <w:szCs w:val="24"/>
+        </w:rPr>
+        <w:t xml:space="preserve"> desde la lista de </w:t>
+      </w:r>
+      <w:proofErr w:type="spellStart"/>
+      <w:r>
+        <w:rPr>
+          <w:sz w:val="24"/>
+          <w:szCs w:val="24"/>
+        </w:rPr>
+        <w:t>Properties</w:t>
+      </w:r>
+      <w:proofErr w:type="spellEnd"/>
+      <w:r>
+        <w:rPr>
+          <w:sz w:val="24"/>
+          <w:szCs w:val="24"/>
+        </w:rPr>
+        <w:t xml:space="preserve"> y añade un comentario con añadir comentario.</w:t>
+      </w:r>
+    </w:p>
+    <w:p>
+      <w:pPr>
+        <w:pStyle w:val="Prrafodelista"/>
+        <w:numPr>
+          <w:ilvl w:val="0"/>
+          <w:numId w:val="6"/>
+        </w:numPr>
+        <w:rPr>
+          <w:sz w:val="24"/>
+          <w:szCs w:val="24"/>
+        </w:rPr>
+      </w:pPr>
+      <w:r>
+        <w:rPr>
+          <w:sz w:val="24"/>
+          <w:szCs w:val="24"/>
+        </w:rPr>
+        <w:t xml:space="preserve">Un usuario </w:t>
+      </w:r>
+      <w:proofErr w:type="spellStart"/>
+      <w:r>
+        <w:rPr>
+          <w:sz w:val="24"/>
+          <w:szCs w:val="24"/>
+        </w:rPr>
+        <w:t>logueado</w:t>
+      </w:r>
+      <w:proofErr w:type="spellEnd"/>
+      <w:r>
+        <w:rPr>
+          <w:sz w:val="24"/>
+          <w:szCs w:val="24"/>
+        </w:rPr>
+        <w:t xml:space="preserve"> </w:t>
+      </w:r>
+      <w:r>
+        <w:rPr>
+          <w:sz w:val="24"/>
+          <w:szCs w:val="24"/>
+        </w:rPr>
+        <w:t xml:space="preserve">como Auditor accede a una </w:t>
+      </w:r>
+      <w:proofErr w:type="spellStart"/>
+      <w:r>
+        <w:rPr>
+          <w:sz w:val="24"/>
+          <w:szCs w:val="24"/>
+        </w:rPr>
+        <w:t>Property</w:t>
+      </w:r>
+      <w:proofErr w:type="spellEnd"/>
+      <w:r>
+        <w:rPr>
+          <w:sz w:val="24"/>
+          <w:szCs w:val="24"/>
+        </w:rPr>
+        <w:t xml:space="preserve"> desde la lista de </w:t>
+      </w:r>
+      <w:proofErr w:type="spellStart"/>
+      <w:r>
+        <w:rPr>
+          <w:sz w:val="24"/>
+          <w:szCs w:val="24"/>
+        </w:rPr>
+        <w:t>Properties</w:t>
+      </w:r>
+      <w:proofErr w:type="spellEnd"/>
+      <w:r>
+        <w:rPr>
+          <w:sz w:val="24"/>
+          <w:szCs w:val="24"/>
+        </w:rPr>
+        <w:t xml:space="preserve"> y crea un </w:t>
+      </w:r>
+      <w:proofErr w:type="spellStart"/>
+      <w:r>
+        <w:rPr>
+          <w:sz w:val="24"/>
+          <w:szCs w:val="24"/>
+        </w:rPr>
+        <w:t>Audit</w:t>
+      </w:r>
+      <w:proofErr w:type="spellEnd"/>
+      <w:r>
+        <w:rPr>
+          <w:sz w:val="24"/>
+          <w:szCs w:val="24"/>
+        </w:rPr>
+        <w:t xml:space="preserve"> con el botón crear </w:t>
+      </w:r>
+      <w:proofErr w:type="spellStart"/>
+      <w:r>
+        <w:rPr>
+          <w:sz w:val="24"/>
+          <w:szCs w:val="24"/>
+        </w:rPr>
+        <w:t>Audit</w:t>
+      </w:r>
+      <w:proofErr w:type="spellEnd"/>
+      <w:r>
+        <w:rPr>
+          <w:sz w:val="24"/>
+          <w:szCs w:val="24"/>
+        </w:rPr>
+        <w:t xml:space="preserve">, lo cual le dirige al formulario de crear </w:t>
+      </w:r>
+      <w:proofErr w:type="spellStart"/>
+      <w:r>
+        <w:rPr>
+          <w:sz w:val="24"/>
+          <w:szCs w:val="24"/>
+        </w:rPr>
+        <w:t>Audit</w:t>
+      </w:r>
+      <w:proofErr w:type="spellEnd"/>
+      <w:r>
+        <w:rPr>
+          <w:sz w:val="24"/>
+          <w:szCs w:val="24"/>
+        </w:rPr>
+        <w:t>.</w:t>
+      </w:r>
+    </w:p>
+    <w:p>
+      <w:pPr>
+        <w:pStyle w:val="Prrafodelista"/>
+        <w:numPr>
+          <w:ilvl w:val="0"/>
+          <w:numId w:val="6"/>
+        </w:numPr>
+        <w:rPr>
+          <w:sz w:val="24"/>
+          <w:szCs w:val="24"/>
+        </w:rPr>
+      </w:pPr>
+      <w:r>
+        <w:rPr>
+          <w:sz w:val="24"/>
+          <w:szCs w:val="24"/>
+        </w:rPr>
+        <w:t xml:space="preserve">Un </w:t>
+      </w:r>
+      <w:proofErr w:type="spellStart"/>
+      <w:r>
+        <w:rPr>
+          <w:sz w:val="24"/>
+          <w:szCs w:val="24"/>
+        </w:rPr>
+        <w:t>Administrat</w:t>
+      </w:r>
+      <w:r>
+        <w:rPr>
+          <w:sz w:val="24"/>
+          <w:szCs w:val="24"/>
+        </w:rPr>
+        <w:t>or</w:t>
+      </w:r>
+      <w:proofErr w:type="spellEnd"/>
+      <w:r>
+        <w:rPr>
+          <w:sz w:val="24"/>
+          <w:szCs w:val="24"/>
+        </w:rPr>
+        <w:t xml:space="preserve"> accede al formulario para registrar un </w:t>
+      </w:r>
+      <w:proofErr w:type="spellStart"/>
+      <w:r>
+        <w:rPr>
+          <w:sz w:val="24"/>
+          <w:szCs w:val="24"/>
+        </w:rPr>
+        <w:t>Audit</w:t>
+      </w:r>
+      <w:proofErr w:type="spellEnd"/>
+      <w:r>
+        <w:rPr>
+          <w:sz w:val="24"/>
+          <w:szCs w:val="24"/>
+        </w:rPr>
+        <w:t xml:space="preserve"> desde el menú principal.</w:t>
+      </w:r>
+    </w:p>
+    <w:p>
+      <w:pPr>
+        <w:pStyle w:val="Prrafodelista"/>
+        <w:rPr>
+          <w:sz w:val="24"/>
+          <w:szCs w:val="24"/>
+          <w:u w:val="single"/>
+        </w:rPr>
+      </w:pPr>
+    </w:p>
+    <w:p>
+      <w:pPr>
+        <w:rPr>
+          <w:sz w:val="24"/>
+          <w:szCs w:val="24"/>
+          <w:u w:val="single"/>
+        </w:rPr>
+      </w:pPr>
+      <w:r>
+        <w:rPr>
+          <w:sz w:val="24"/>
+          <w:szCs w:val="24"/>
+          <w:u w:val="single"/>
+        </w:rPr>
+        <w:t>Nivel A</w:t>
+      </w:r>
+    </w:p>
+    <w:p>
+      <w:pPr>
+        <w:pStyle w:val="Prrafodelista"/>
+        <w:numPr>
+          <w:ilvl w:val="0"/>
+          <w:numId w:val="5"/>
+        </w:numPr>
+        <w:rPr>
+          <w:sz w:val="24"/>
+          <w:szCs w:val="24"/>
+        </w:rPr>
+      </w:pPr>
+      <w:r>
+        <w:rPr>
+          <w:sz w:val="24"/>
+          <w:szCs w:val="24"/>
+        </w:rPr>
+        <w:t xml:space="preserve">Un usuario </w:t>
+      </w:r>
+      <w:proofErr w:type="spellStart"/>
+      <w:r>
+        <w:rPr>
+          <w:sz w:val="24"/>
+          <w:szCs w:val="24"/>
+        </w:rPr>
+        <w:t>logueado</w:t>
+      </w:r>
+      <w:proofErr w:type="spellEnd"/>
+      <w:r>
+        <w:rPr>
+          <w:sz w:val="24"/>
+          <w:szCs w:val="24"/>
+        </w:rPr>
+        <w:t xml:space="preserve"> accede a su perfil desde la b</w:t>
+      </w:r>
+      <w:r>
+        <w:rPr>
+          <w:sz w:val="24"/>
+          <w:szCs w:val="24"/>
+        </w:rPr>
+        <w:t>arra del menú y en la lista de S</w:t>
+      </w:r>
+      <w:r>
+        <w:rPr>
+          <w:sz w:val="24"/>
+          <w:szCs w:val="24"/>
+        </w:rPr>
+        <w:t xml:space="preserve">ocial </w:t>
+      </w:r>
+      <w:proofErr w:type="spellStart"/>
+      <w:r>
+        <w:rPr>
+          <w:sz w:val="24"/>
+          <w:szCs w:val="24"/>
+        </w:rPr>
+        <w:t>identities</w:t>
+      </w:r>
+      <w:proofErr w:type="spellEnd"/>
+      <w:r>
+        <w:rPr>
+          <w:sz w:val="24"/>
+          <w:szCs w:val="24"/>
+        </w:rPr>
+        <w:t xml:space="preserve"> en l</w:t>
+      </w:r>
+      <w:r>
+        <w:rPr>
+          <w:sz w:val="24"/>
+          <w:szCs w:val="24"/>
+        </w:rPr>
+        <w:t>a misma vista borra una de sus S</w:t>
+      </w:r>
+      <w:r>
+        <w:rPr>
+          <w:sz w:val="24"/>
+          <w:szCs w:val="24"/>
+        </w:rPr>
+        <w:t xml:space="preserve">ocial </w:t>
+      </w:r>
+      <w:proofErr w:type="spellStart"/>
+      <w:r>
+        <w:rPr>
+          <w:sz w:val="24"/>
+          <w:szCs w:val="24"/>
+        </w:rPr>
+        <w:t>identities</w:t>
+      </w:r>
+      <w:proofErr w:type="spellEnd"/>
+      <w:r>
+        <w:rPr>
+          <w:sz w:val="24"/>
+          <w:szCs w:val="24"/>
+        </w:rPr>
+        <w:t>.</w:t>
+      </w:r>
+    </w:p>
+    <w:p>
+      <w:pPr>
+        <w:pStyle w:val="Prrafodelista"/>
+        <w:numPr>
+          <w:ilvl w:val="0"/>
+          <w:numId w:val="5"/>
+        </w:numPr>
+        <w:rPr>
+          <w:sz w:val="24"/>
+          <w:szCs w:val="24"/>
+        </w:rPr>
+      </w:pPr>
+      <w:r>
+        <w:rPr>
+          <w:sz w:val="24"/>
+          <w:szCs w:val="24"/>
+        </w:rPr>
+        <w:t xml:space="preserve">Un usuario </w:t>
+      </w:r>
+      <w:proofErr w:type="spellStart"/>
+      <w:r>
+        <w:rPr>
+          <w:sz w:val="24"/>
+          <w:szCs w:val="24"/>
+        </w:rPr>
+        <w:t>logueado</w:t>
+      </w:r>
+      <w:proofErr w:type="spellEnd"/>
+      <w:r>
+        <w:rPr>
+          <w:sz w:val="24"/>
+          <w:szCs w:val="24"/>
+        </w:rPr>
+        <w:t xml:space="preserve"> accede a su perfil desde la barra del menú y en la lista</w:t>
+      </w:r>
+      <w:r>
+        <w:rPr>
+          <w:sz w:val="24"/>
+          <w:szCs w:val="24"/>
+        </w:rPr>
+        <w:t xml:space="preserve"> de S</w:t>
+      </w:r>
+      <w:r>
+        <w:rPr>
+          <w:sz w:val="24"/>
+          <w:szCs w:val="24"/>
+        </w:rPr>
+        <w:t xml:space="preserve">ocial </w:t>
+      </w:r>
+      <w:proofErr w:type="spellStart"/>
+      <w:r>
+        <w:rPr>
+          <w:sz w:val="24"/>
+          <w:szCs w:val="24"/>
+        </w:rPr>
+        <w:t>identities</w:t>
+      </w:r>
+      <w:proofErr w:type="spellEnd"/>
+      <w:r>
+        <w:rPr>
+          <w:sz w:val="24"/>
+          <w:szCs w:val="24"/>
+        </w:rPr>
+        <w:t xml:space="preserve"> selecciona crear, lo </w:t>
+      </w:r>
+      <w:r>
+        <w:rPr>
+          <w:sz w:val="24"/>
+          <w:szCs w:val="24"/>
+        </w:rPr>
+        <w:t xml:space="preserve">que le dirige al formulario de </w:t>
+      </w:r>
+      <w:r>
+        <w:rPr>
+          <w:sz w:val="24"/>
+          <w:szCs w:val="24"/>
+          <w:u w:val="single"/>
+        </w:rPr>
+        <w:t>S</w:t>
+      </w:r>
+      <w:bookmarkStart w:id="0" w:name="_GoBack"/>
+      <w:bookmarkEnd w:id="0"/>
+      <w:r>
+        <w:rPr>
+          <w:sz w:val="24"/>
+          <w:szCs w:val="24"/>
+          <w:u w:val="single"/>
+        </w:rPr>
+        <w:t>ocial</w:t>
+      </w:r>
+      <w:r>
+        <w:rPr>
+          <w:sz w:val="24"/>
+          <w:szCs w:val="24"/>
+        </w:rPr>
+        <w:t xml:space="preserve"> </w:t>
+      </w:r>
+      <w:proofErr w:type="spellStart"/>
+      <w:r>
+        <w:rPr>
+          <w:sz w:val="24"/>
+          <w:szCs w:val="24"/>
+        </w:rPr>
+        <w:t>Identity</w:t>
+      </w:r>
+      <w:proofErr w:type="spellEnd"/>
+      <w:r>
+        <w:rPr>
+          <w:sz w:val="24"/>
+          <w:szCs w:val="24"/>
+        </w:rPr>
+        <w:t>.</w:t>
+      </w:r>
+    </w:p>
+    <w:p>
+      <w:pPr>
+        <w:pStyle w:val="Prrafodelista"/>
+        <w:numPr>
+          <w:ilvl w:val="0"/>
+          <w:numId w:val="5"/>
+        </w:numPr>
+        <w:rPr>
+          <w:sz w:val="24"/>
+          <w:szCs w:val="24"/>
+        </w:rPr>
+      </w:pPr>
+      <w:r>
+        <w:rPr>
+          <w:sz w:val="24"/>
+          <w:szCs w:val="24"/>
+        </w:rPr>
+        <w:t xml:space="preserve">Un usuario </w:t>
+      </w:r>
+      <w:proofErr w:type="spellStart"/>
+      <w:r>
+        <w:rPr>
+          <w:sz w:val="24"/>
+          <w:szCs w:val="24"/>
+        </w:rPr>
+        <w:t>logueado</w:t>
+      </w:r>
+      <w:proofErr w:type="spellEnd"/>
+      <w:r>
+        <w:rPr>
+          <w:sz w:val="24"/>
+          <w:szCs w:val="24"/>
+        </w:rPr>
+        <w:t xml:space="preserve"> como </w:t>
+      </w:r>
+      <w:proofErr w:type="spellStart"/>
+      <w:r>
+        <w:rPr>
+          <w:sz w:val="24"/>
+          <w:szCs w:val="24"/>
+        </w:rPr>
+        <w:t>Tenant</w:t>
+      </w:r>
+      <w:proofErr w:type="spellEnd"/>
+      <w:r>
+        <w:rPr>
+          <w:sz w:val="24"/>
+          <w:szCs w:val="24"/>
+        </w:rPr>
+        <w:t xml:space="preserve"> accede a sus </w:t>
+      </w:r>
+      <w:proofErr w:type="spellStart"/>
+      <w:r>
+        <w:rPr>
+          <w:sz w:val="24"/>
+          <w:szCs w:val="24"/>
+        </w:rPr>
+        <w:t>Request</w:t>
+      </w:r>
+      <w:proofErr w:type="spellEnd"/>
+      <w:r>
+        <w:rPr>
+          <w:sz w:val="24"/>
+          <w:szCs w:val="24"/>
+        </w:rPr>
+        <w:t xml:space="preserve"> y crea un </w:t>
+      </w:r>
+      <w:proofErr w:type="spellStart"/>
+      <w:r>
+        <w:rPr>
+          <w:sz w:val="24"/>
+          <w:szCs w:val="24"/>
+        </w:rPr>
+        <w:t>Invoice</w:t>
+      </w:r>
+      <w:proofErr w:type="spellEnd"/>
+      <w:r>
+        <w:rPr>
+          <w:sz w:val="24"/>
+          <w:szCs w:val="24"/>
+        </w:rPr>
+        <w:t xml:space="preserve"> con el botón créate Invoice.</w:t>
+      </w:r>
+    </w:p>
+    <w:p>
+      <w:pPr>
+        <w:pStyle w:val="Prrafodelista"/>
+        <w:rPr>
+          <w:sz w:val="24"/>
+          <w:szCs w:val="24"/>
+          <w:u w:val="single"/>
+        </w:rPr>
+      </w:pPr>
+    </w:p>
     <w:sectPr>
       <w:pgSz w:w="11906" w:h="16838"/>
       <w:pgMar w:top="1417" w:right="1701" w:bottom="1417" w:left="1701" w:header="708" w:footer="708" w:gutter="0"/>
@@ -1454,6 +4010,92 @@
 <file path=word/numbering.xml><?xml version="1.0" encoding="utf-8"?>
 <w:numbering xmlns:wpc="http://schemas.microsoft.com/office/word/2010/wordprocessingCanvas" xmlns:cx="http://schemas.microsoft.com/office/drawing/2014/chartex" xmlns:cx1="http://schemas.microsoft.com/office/drawing/2015/9/8/chartex" xmlns:cx2="http://schemas.microsoft.com/office/drawing/2015/10/21/chartex" xmlns:cx3="http://schemas.microsoft.com/office/drawing/2016/5/9/chartex" xmlns:cx4="http://schemas.microsoft.com/office/drawing/2016/5/10/chartex" xmlns:cx5="http://schemas.microsoft.com/office/drawing/2016/5/11/chartex" xmlns:mc="http://schemas.openxmlformats.org/markup-compatibility/2006" xmlns:o="urn:schemas-microsoft-com:office:office" xmlns:r="http://schemas.openxmlformats.org/officeDocument/2006/relationships" xmlns:m="http://schemas.openxmlformats.org/officeDocument/2006/math" xmlns:v="urn:schemas-microsoft-com:vml" xmlns:wp14="http://schemas.microsoft.com/office/word/2010/wordprocessingDrawing" xmlns:wp="http://schemas.openxmlformats.org/drawingml/2006/wordprocessingDrawing" xmlns:w10="urn:schemas-microsoft-com:office:word" xmlns:w="http://schemas.openxmlformats.org/wordprocessingml/2006/main" xmlns:w14="http://schemas.microsoft.com/office/word/2010/wordml" xmlns:w15="http://schemas.microsoft.com/office/word/2012/wordml" xmlns:w16se="http://schemas.microsoft.com/office/word/2015/wordml/symex" xmlns:wpg="http://schemas.microsoft.com/office/word/2010/wordprocessingGroup" xmlns:wpi="http://schemas.microsoft.com/office/word/2010/wordprocessingInk" xmlns:wne="http://schemas.microsoft.com/office/word/2006/wordml" xmlns:wps="http://schemas.microsoft.com/office/word/2010/wordprocessingShape" mc:Ignorable="w14 w15 w16se wp14">
   <w:abstractNum w:abstractNumId="0" w15:restartNumberingAfterBreak="0">
+    <w:nsid w:val="04055FC6"/>
+    <w:multiLevelType w:val="hybridMultilevel"/>
+    <w:tmpl w:val="16AAD930"/>
+    <w:lvl w:ilvl="0" w:tplc="0C0A000F">
+      <w:start w:val="1"/>
+      <w:numFmt w:val="decimal"/>
+      <w:lvlText w:val="%1."/>
+      <w:lvlJc w:val="left"/>
+      <w:pPr>
+        <w:ind w:left="720" w:hanging="360"/>
+      </w:pPr>
+    </w:lvl>
+    <w:lvl w:ilvl="1" w:tplc="0C0A0019" w:tentative="1">
+      <w:start w:val="1"/>
+      <w:numFmt w:val="lowerLetter"/>
+      <w:lvlText w:val="%2."/>
+      <w:lvlJc w:val="left"/>
+      <w:pPr>
+        <w:ind w:left="1440" w:hanging="360"/>
+      </w:pPr>
+    </w:lvl>
+    <w:lvl w:ilvl="2" w:tplc="0C0A001B" w:tentative="1">
+      <w:start w:val="1"/>
+      <w:numFmt w:val="lowerRoman"/>
+      <w:lvlText w:val="%3."/>
+      <w:lvlJc w:val="right"/>
+      <w:pPr>
+        <w:ind w:left="2160" w:hanging="180"/>
+      </w:pPr>
+    </w:lvl>
+    <w:lvl w:ilvl="3" w:tplc="0C0A000F" w:tentative="1">
+      <w:start w:val="1"/>
+      <w:numFmt w:val="decimal"/>
+      <w:lvlText w:val="%4."/>
+      <w:lvlJc w:val="left"/>
+      <w:pPr>
+        <w:ind w:left="2880" w:hanging="360"/>
+      </w:pPr>
+    </w:lvl>
+    <w:lvl w:ilvl="4" w:tplc="0C0A0019" w:tentative="1">
+      <w:start w:val="1"/>
+      <w:numFmt w:val="lowerLetter"/>
+      <w:lvlText w:val="%5."/>
+      <w:lvlJc w:val="left"/>
+      <w:pPr>
+        <w:ind w:left="3600" w:hanging="360"/>
+      </w:pPr>
+    </w:lvl>
+    <w:lvl w:ilvl="5" w:tplc="0C0A001B" w:tentative="1">
+      <w:start w:val="1"/>
+      <w:numFmt w:val="lowerRoman"/>
+      <w:lvlText w:val="%6."/>
+      <w:lvlJc w:val="right"/>
+      <w:pPr>
+        <w:ind w:left="4320" w:hanging="180"/>
+      </w:pPr>
+    </w:lvl>
+    <w:lvl w:ilvl="6" w:tplc="0C0A000F" w:tentative="1">
+      <w:start w:val="1"/>
+      <w:numFmt w:val="decimal"/>
+      <w:lvlText w:val="%7."/>
+      <w:lvlJc w:val="left"/>
+      <w:pPr>
+        <w:ind w:left="5040" w:hanging="360"/>
+      </w:pPr>
+    </w:lvl>
+    <w:lvl w:ilvl="7" w:tplc="0C0A0019" w:tentative="1">
+      <w:start w:val="1"/>
+      <w:numFmt w:val="lowerLetter"/>
+      <w:lvlText w:val="%8."/>
+      <w:lvlJc w:val="left"/>
+      <w:pPr>
+        <w:ind w:left="5760" w:hanging="360"/>
+      </w:pPr>
+    </w:lvl>
+    <w:lvl w:ilvl="8" w:tplc="0C0A001B" w:tentative="1">
+      <w:start w:val="1"/>
+      <w:numFmt w:val="lowerRoman"/>
+      <w:lvlText w:val="%9."/>
+      <w:lvlJc w:val="right"/>
+      <w:pPr>
+        <w:ind w:left="6480" w:hanging="180"/>
+      </w:pPr>
+    </w:lvl>
+  </w:abstractNum>
+  <w:abstractNum w:abstractNumId="1" w15:restartNumberingAfterBreak="0">
     <w:nsid w:val="1F496EE9"/>
     <w:multiLevelType w:val="hybridMultilevel"/>
     <w:tmpl w:val="B86802CC"/>
@@ -1565,7 +4207,179 @@
       </w:rPr>
     </w:lvl>
   </w:abstractNum>
-  <w:abstractNum w:abstractNumId="1" w15:restartNumberingAfterBreak="0">
+  <w:abstractNum w:abstractNumId="2" w15:restartNumberingAfterBreak="0">
+    <w:nsid w:val="2C667CA0"/>
+    <w:multiLevelType w:val="hybridMultilevel"/>
+    <w:tmpl w:val="B9FC75FA"/>
+    <w:lvl w:ilvl="0" w:tplc="0C0A000F">
+      <w:start w:val="1"/>
+      <w:numFmt w:val="decimal"/>
+      <w:lvlText w:val="%1."/>
+      <w:lvlJc w:val="left"/>
+      <w:pPr>
+        <w:ind w:left="720" w:hanging="360"/>
+      </w:pPr>
+    </w:lvl>
+    <w:lvl w:ilvl="1" w:tplc="0C0A0019" w:tentative="1">
+      <w:start w:val="1"/>
+      <w:numFmt w:val="lowerLetter"/>
+      <w:lvlText w:val="%2."/>
+      <w:lvlJc w:val="left"/>
+      <w:pPr>
+        <w:ind w:left="1440" w:hanging="360"/>
+      </w:pPr>
+    </w:lvl>
+    <w:lvl w:ilvl="2" w:tplc="0C0A001B" w:tentative="1">
+      <w:start w:val="1"/>
+      <w:numFmt w:val="lowerRoman"/>
+      <w:lvlText w:val="%3."/>
+      <w:lvlJc w:val="right"/>
+      <w:pPr>
+        <w:ind w:left="2160" w:hanging="180"/>
+      </w:pPr>
+    </w:lvl>
+    <w:lvl w:ilvl="3" w:tplc="0C0A000F" w:tentative="1">
+      <w:start w:val="1"/>
+      <w:numFmt w:val="decimal"/>
+      <w:lvlText w:val="%4."/>
+      <w:lvlJc w:val="left"/>
+      <w:pPr>
+        <w:ind w:left="2880" w:hanging="360"/>
+      </w:pPr>
+    </w:lvl>
+    <w:lvl w:ilvl="4" w:tplc="0C0A0019" w:tentative="1">
+      <w:start w:val="1"/>
+      <w:numFmt w:val="lowerLetter"/>
+      <w:lvlText w:val="%5."/>
+      <w:lvlJc w:val="left"/>
+      <w:pPr>
+        <w:ind w:left="3600" w:hanging="360"/>
+      </w:pPr>
+    </w:lvl>
+    <w:lvl w:ilvl="5" w:tplc="0C0A001B" w:tentative="1">
+      <w:start w:val="1"/>
+      <w:numFmt w:val="lowerRoman"/>
+      <w:lvlText w:val="%6."/>
+      <w:lvlJc w:val="right"/>
+      <w:pPr>
+        <w:ind w:left="4320" w:hanging="180"/>
+      </w:pPr>
+    </w:lvl>
+    <w:lvl w:ilvl="6" w:tplc="0C0A000F" w:tentative="1">
+      <w:start w:val="1"/>
+      <w:numFmt w:val="decimal"/>
+      <w:lvlText w:val="%7."/>
+      <w:lvlJc w:val="left"/>
+      <w:pPr>
+        <w:ind w:left="5040" w:hanging="360"/>
+      </w:pPr>
+    </w:lvl>
+    <w:lvl w:ilvl="7" w:tplc="0C0A0019" w:tentative="1">
+      <w:start w:val="1"/>
+      <w:numFmt w:val="lowerLetter"/>
+      <w:lvlText w:val="%8."/>
+      <w:lvlJc w:val="left"/>
+      <w:pPr>
+        <w:ind w:left="5760" w:hanging="360"/>
+      </w:pPr>
+    </w:lvl>
+    <w:lvl w:ilvl="8" w:tplc="0C0A001B" w:tentative="1">
+      <w:start w:val="1"/>
+      <w:numFmt w:val="lowerRoman"/>
+      <w:lvlText w:val="%9."/>
+      <w:lvlJc w:val="right"/>
+      <w:pPr>
+        <w:ind w:left="6480" w:hanging="180"/>
+      </w:pPr>
+    </w:lvl>
+  </w:abstractNum>
+  <w:abstractNum w:abstractNumId="3" w15:restartNumberingAfterBreak="0">
+    <w:nsid w:val="4A973841"/>
+    <w:multiLevelType w:val="hybridMultilevel"/>
+    <w:tmpl w:val="9FC24DDE"/>
+    <w:lvl w:ilvl="0" w:tplc="0C0A000F">
+      <w:start w:val="1"/>
+      <w:numFmt w:val="decimal"/>
+      <w:lvlText w:val="%1."/>
+      <w:lvlJc w:val="left"/>
+      <w:pPr>
+        <w:ind w:left="720" w:hanging="360"/>
+      </w:pPr>
+    </w:lvl>
+    <w:lvl w:ilvl="1" w:tplc="0C0A0019" w:tentative="1">
+      <w:start w:val="1"/>
+      <w:numFmt w:val="lowerLetter"/>
+      <w:lvlText w:val="%2."/>
+      <w:lvlJc w:val="left"/>
+      <w:pPr>
+        <w:ind w:left="1440" w:hanging="360"/>
+      </w:pPr>
+    </w:lvl>
+    <w:lvl w:ilvl="2" w:tplc="0C0A001B" w:tentative="1">
+      <w:start w:val="1"/>
+      <w:numFmt w:val="lowerRoman"/>
+      <w:lvlText w:val="%3."/>
+      <w:lvlJc w:val="right"/>
+      <w:pPr>
+        <w:ind w:left="2160" w:hanging="180"/>
+      </w:pPr>
+    </w:lvl>
+    <w:lvl w:ilvl="3" w:tplc="0C0A000F" w:tentative="1">
+      <w:start w:val="1"/>
+      <w:numFmt w:val="decimal"/>
+      <w:lvlText w:val="%4."/>
+      <w:lvlJc w:val="left"/>
+      <w:pPr>
+        <w:ind w:left="2880" w:hanging="360"/>
+      </w:pPr>
+    </w:lvl>
+    <w:lvl w:ilvl="4" w:tplc="0C0A0019" w:tentative="1">
+      <w:start w:val="1"/>
+      <w:numFmt w:val="lowerLetter"/>
+      <w:lvlText w:val="%5."/>
+      <w:lvlJc w:val="left"/>
+      <w:pPr>
+        <w:ind w:left="3600" w:hanging="360"/>
+      </w:pPr>
+    </w:lvl>
+    <w:lvl w:ilvl="5" w:tplc="0C0A001B" w:tentative="1">
+      <w:start w:val="1"/>
+      <w:numFmt w:val="lowerRoman"/>
+      <w:lvlText w:val="%6."/>
+      <w:lvlJc w:val="right"/>
+      <w:pPr>
+        <w:ind w:left="4320" w:hanging="180"/>
+      </w:pPr>
+    </w:lvl>
+    <w:lvl w:ilvl="6" w:tplc="0C0A000F" w:tentative="1">
+      <w:start w:val="1"/>
+      <w:numFmt w:val="decimal"/>
+      <w:lvlText w:val="%7."/>
+      <w:lvlJc w:val="left"/>
+      <w:pPr>
+        <w:ind w:left="5040" w:hanging="360"/>
+      </w:pPr>
+    </w:lvl>
+    <w:lvl w:ilvl="7" w:tplc="0C0A0019" w:tentative="1">
+      <w:start w:val="1"/>
+      <w:numFmt w:val="lowerLetter"/>
+      <w:lvlText w:val="%8."/>
+      <w:lvlJc w:val="left"/>
+      <w:pPr>
+        <w:ind w:left="5760" w:hanging="360"/>
+      </w:pPr>
+    </w:lvl>
+    <w:lvl w:ilvl="8" w:tplc="0C0A001B" w:tentative="1">
+      <w:start w:val="1"/>
+      <w:numFmt w:val="lowerRoman"/>
+      <w:lvlText w:val="%9."/>
+      <w:lvlJc w:val="right"/>
+      <w:pPr>
+        <w:ind w:left="6480" w:hanging="180"/>
+      </w:pPr>
+    </w:lvl>
+  </w:abstractNum>
+  <w:abstractNum w:abstractNumId="4" w15:restartNumberingAfterBreak="0">
     <w:nsid w:val="5FC555C1"/>
     <w:multiLevelType w:val="hybridMultilevel"/>
     <w:tmpl w:val="CC44E0C6"/>
@@ -1677,11 +4491,109 @@
       </w:rPr>
     </w:lvl>
   </w:abstractNum>
+  <w:abstractNum w:abstractNumId="5" w15:restartNumberingAfterBreak="0">
+    <w:nsid w:val="66FB6D81"/>
+    <w:multiLevelType w:val="hybridMultilevel"/>
+    <w:tmpl w:val="9FC24DDE"/>
+    <w:lvl w:ilvl="0" w:tplc="0C0A000F">
+      <w:start w:val="1"/>
+      <w:numFmt w:val="decimal"/>
+      <w:lvlText w:val="%1."/>
+      <w:lvlJc w:val="left"/>
+      <w:pPr>
+        <w:ind w:left="720" w:hanging="360"/>
+      </w:pPr>
+    </w:lvl>
+    <w:lvl w:ilvl="1" w:tplc="0C0A0019" w:tentative="1">
+      <w:start w:val="1"/>
+      <w:numFmt w:val="lowerLetter"/>
+      <w:lvlText w:val="%2."/>
+      <w:lvlJc w:val="left"/>
+      <w:pPr>
+        <w:ind w:left="1440" w:hanging="360"/>
+      </w:pPr>
+    </w:lvl>
+    <w:lvl w:ilvl="2" w:tplc="0C0A001B" w:tentative="1">
+      <w:start w:val="1"/>
+      <w:numFmt w:val="lowerRoman"/>
+      <w:lvlText w:val="%3."/>
+      <w:lvlJc w:val="right"/>
+      <w:pPr>
+        <w:ind w:left="2160" w:hanging="180"/>
+      </w:pPr>
+    </w:lvl>
+    <w:lvl w:ilvl="3" w:tplc="0C0A000F" w:tentative="1">
+      <w:start w:val="1"/>
+      <w:numFmt w:val="decimal"/>
+      <w:lvlText w:val="%4."/>
+      <w:lvlJc w:val="left"/>
+      <w:pPr>
+        <w:ind w:left="2880" w:hanging="360"/>
+      </w:pPr>
+    </w:lvl>
+    <w:lvl w:ilvl="4" w:tplc="0C0A0019" w:tentative="1">
+      <w:start w:val="1"/>
+      <w:numFmt w:val="lowerLetter"/>
+      <w:lvlText w:val="%5."/>
+      <w:lvlJc w:val="left"/>
+      <w:pPr>
+        <w:ind w:left="3600" w:hanging="360"/>
+      </w:pPr>
+    </w:lvl>
+    <w:lvl w:ilvl="5" w:tplc="0C0A001B" w:tentative="1">
+      <w:start w:val="1"/>
+      <w:numFmt w:val="lowerRoman"/>
+      <w:lvlText w:val="%6."/>
+      <w:lvlJc w:val="right"/>
+      <w:pPr>
+        <w:ind w:left="4320" w:hanging="180"/>
+      </w:pPr>
+    </w:lvl>
+    <w:lvl w:ilvl="6" w:tplc="0C0A000F" w:tentative="1">
+      <w:start w:val="1"/>
+      <w:numFmt w:val="decimal"/>
+      <w:lvlText w:val="%7."/>
+      <w:lvlJc w:val="left"/>
+      <w:pPr>
+        <w:ind w:left="5040" w:hanging="360"/>
+      </w:pPr>
+    </w:lvl>
+    <w:lvl w:ilvl="7" w:tplc="0C0A0019" w:tentative="1">
+      <w:start w:val="1"/>
+      <w:numFmt w:val="lowerLetter"/>
+      <w:lvlText w:val="%8."/>
+      <w:lvlJc w:val="left"/>
+      <w:pPr>
+        <w:ind w:left="5760" w:hanging="360"/>
+      </w:pPr>
+    </w:lvl>
+    <w:lvl w:ilvl="8" w:tplc="0C0A001B" w:tentative="1">
+      <w:start w:val="1"/>
+      <w:numFmt w:val="lowerRoman"/>
+      <w:lvlText w:val="%9."/>
+      <w:lvlJc w:val="right"/>
+      <w:pPr>
+        <w:ind w:left="6480" w:hanging="180"/>
+      </w:pPr>
+    </w:lvl>
+  </w:abstractNum>
   <w:num w:numId="1">
+    <w:abstractNumId w:val="4"/>
+  </w:num>
+  <w:num w:numId="2">
     <w:abstractNumId w:val="1"/>
   </w:num>
-  <w:num w:numId="2">
+  <w:num w:numId="3">
+    <w:abstractNumId w:val="5"/>
+  </w:num>
+  <w:num w:numId="4">
     <w:abstractNumId w:val="0"/>
+  </w:num>
+  <w:num w:numId="5">
+    <w:abstractNumId w:val="3"/>
+  </w:num>
+  <w:num w:numId="6">
+    <w:abstractNumId w:val="2"/>
   </w:num>
 </w:numbering>
 </file>

</xml_diff>